<commit_message>
Corrected typo and modified scripts
</commit_message>
<xml_diff>
--- a/Installation/Annexe/Annexe B - Utilisation Script Python.docx
+++ b/Installation/Annexe/Annexe B - Utilisation Script Python.docx
@@ -33,7 +33,7 @@
                     <pic:cNvPicPr/>
                   </pic:nvPicPr>
                   <pic:blipFill>
-                    <a:blip r:embed="rId7" cstate="print"/>
+                    <a:blip r:embed="rId8" cstate="print"/>
                     <a:stretch>
                       <a:fillRect/>
                     </a:stretch>
@@ -396,7 +396,7 @@
           </mc:Choice>
           <mc:Fallback>
             <w:pict>
-              <v:rect w14:anchorId="10666946" id="Rectangle 90" o:spid="_x0000_s1026" style="position:absolute;margin-left:70.6pt;margin-top:19.45pt;width:470.95pt;height:.5pt;z-index:-251657216;visibility:visible;mso-wrap-style:square;mso-width-percent:0;mso-height-percent:0;mso-wrap-distance-left:0;mso-wrap-distance-top:0;mso-wrap-distance-right:0;mso-wrap-distance-bottom:0;mso-position-horizontal:absolute;mso-position-horizontal-relative:page;mso-position-vertical:absolute;mso-position-vertical-relative:text;mso-width-percent:0;mso-height-percent:0;mso-width-relative:page;mso-height-relative:page;v-text-anchor:top" o:gfxdata="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" fillcolor="black" stroked="f">
+              <v:rect w14:anchorId="166EC4B2" id="Rectangle 90" o:spid="_x0000_s1026" style="position:absolute;margin-left:70.6pt;margin-top:19.45pt;width:470.95pt;height:.5pt;z-index:-251657216;visibility:visible;mso-wrap-style:square;mso-width-percent:0;mso-height-percent:0;mso-wrap-distance-left:0;mso-wrap-distance-top:0;mso-wrap-distance-right:0;mso-wrap-distance-bottom:0;mso-position-horizontal:absolute;mso-position-horizontal-relative:page;mso-position-vertical:absolute;mso-position-vertical-relative:text;mso-width-percent:0;mso-height-percent:0;mso-width-relative:page;mso-height-relative:page;v-text-anchor:top" o:gfxdata="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" fillcolor="black" stroked="f">
                 <w10:wrap type="topAndBottom" anchorx="page"/>
               </v:rect>
             </w:pict>
@@ -564,7 +564,7 @@
           </mc:Choice>
           <mc:Fallback>
             <w:pict>
-              <v:rect w14:anchorId="2DD0D00C" id="Rectangle 89" o:spid="_x0000_s1026" style="position:absolute;margin-left:70.6pt;margin-top:10.4pt;width:470.95pt;height:.5pt;z-index:-251656192;visibility:visible;mso-wrap-style:square;mso-width-percent:0;mso-height-percent:0;mso-wrap-distance-left:0;mso-wrap-distance-top:0;mso-wrap-distance-right:0;mso-wrap-distance-bottom:0;mso-position-horizontal:absolute;mso-position-horizontal-relative:page;mso-position-vertical:absolute;mso-position-vertical-relative:text;mso-width-percent:0;mso-height-percent:0;mso-width-relative:page;mso-height-relative:page;v-text-anchor:top" o:gfxdata="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" fillcolor="black" stroked="f">
+              <v:rect w14:anchorId="0B550647" id="Rectangle 89" o:spid="_x0000_s1026" style="position:absolute;margin-left:70.6pt;margin-top:10.4pt;width:470.95pt;height:.5pt;z-index:-251656192;visibility:visible;mso-wrap-style:square;mso-width-percent:0;mso-height-percent:0;mso-wrap-distance-left:0;mso-wrap-distance-top:0;mso-wrap-distance-right:0;mso-wrap-distance-bottom:0;mso-position-horizontal:absolute;mso-position-horizontal-relative:page;mso-position-vertical:absolute;mso-position-vertical-relative:text;mso-width-percent:0;mso-height-percent:0;mso-width-relative:page;mso-height-relative:page;v-text-anchor:top" o:gfxdata="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" fillcolor="black" stroked="f">
                 <w10:wrap type="topAndBottom" anchorx="page"/>
               </v:rect>
             </w:pict>
@@ -726,6 +726,12 @@
           <w:lang w:val="fr-FR"/>
         </w:rPr>
         <w:sectPr>
+          <w:headerReference w:type="even" r:id="rId9"/>
+          <w:headerReference w:type="default" r:id="rId10"/>
+          <w:footerReference w:type="even" r:id="rId11"/>
+          <w:footerReference w:type="default" r:id="rId12"/>
+          <w:headerReference w:type="first" r:id="rId13"/>
+          <w:footerReference w:type="first" r:id="rId14"/>
           <w:pgSz w:w="12240" w:h="15840"/>
           <w:pgMar w:top="820" w:right="1280" w:bottom="280" w:left="760" w:header="720" w:footer="720" w:gutter="0"/>
           <w:cols w:space="720"/>
@@ -745,6 +751,10 @@
     <w:sdt>
       <w:sdtPr>
         <w:rPr>
+          <w:rFonts w:ascii="Calibri" w:eastAsia="Calibri" w:hAnsi="Calibri" w:cs="Calibri"/>
+          <w:color w:val="auto"/>
+          <w:sz w:val="22"/>
+          <w:szCs w:val="22"/>
           <w:lang w:val="fr-FR"/>
         </w:rPr>
         <w:id w:val="179396921"/>
@@ -755,12 +765,8 @@
       </w:sdtPr>
       <w:sdtEndPr>
         <w:rPr>
-          <w:rFonts w:ascii="Calibri" w:eastAsia="Calibri" w:hAnsi="Calibri" w:cs="Calibri"/>
           <w:b/>
           <w:bCs/>
-          <w:color w:val="auto"/>
-          <w:sz w:val="22"/>
-          <w:szCs w:val="22"/>
         </w:rPr>
       </w:sdtEndPr>
       <w:sdtContent>
@@ -792,6 +798,7 @@
               <w:color w:val="0D0D0D" w:themeColor="text1" w:themeTint="F2"/>
               <w:sz w:val="28"/>
               <w:szCs w:val="28"/>
+              <w:lang w:val="fr-FR"/>
             </w:rPr>
             <w:t>Table des matières</w:t>
           </w:r>
@@ -817,7 +824,7 @@
           <w:r>
             <w:fldChar w:fldCharType="separate"/>
           </w:r>
-          <w:hyperlink w:anchor="_Toc77620182" w:history="1">
+          <w:hyperlink w:anchor="_Toc78208685" w:history="1">
             <w:r>
               <w:rPr>
                 <w:rStyle w:val="Lienhypertexte"/>
@@ -861,7 +868,7 @@
                 <w:noProof/>
                 <w:webHidden/>
               </w:rPr>
-              <w:instrText xml:space="preserve"> PAGEREF _Toc77620182 \h </w:instrText>
+              <w:instrText xml:space="preserve"> PAGEREF _Toc78208685 \h </w:instrText>
             </w:r>
             <w:r>
               <w:rPr>
@@ -904,7 +911,7 @@
               <w:noProof/>
             </w:rPr>
           </w:pPr>
-          <w:hyperlink w:anchor="_Toc77620183" w:history="1">
+          <w:hyperlink w:anchor="_Toc78208686" w:history="1">
             <w:r>
               <w:rPr>
                 <w:rStyle w:val="Lienhypertexte"/>
@@ -927,7 +934,7 @@
                 <w:noProof/>
                 <w:lang w:val="fr-FR"/>
               </w:rPr>
-              <w:t>Utilisation du script veyon_zabbix.py</w:t>
+              <w:t>Utilisation du script discover_clients_veyon.py</w:t>
             </w:r>
             <w:r>
               <w:rPr>
@@ -948,7 +955,7 @@
                 <w:noProof/>
                 <w:webHidden/>
               </w:rPr>
-              <w:instrText xml:space="preserve"> PAGEREF _Toc77620183 \h </w:instrText>
+              <w:instrText xml:space="preserve"> PAGEREF _Toc78208686 \h </w:instrText>
             </w:r>
             <w:r>
               <w:rPr>
@@ -981,9 +988,9 @@
         </w:p>
         <w:p>
           <w:pPr>
-            <w:pStyle w:val="TM2"/>
+            <w:pStyle w:val="TM1"/>
             <w:tabs>
-              <w:tab w:val="left" w:pos="1561"/>
+              <w:tab w:val="left" w:pos="1119"/>
               <w:tab w:val="right" w:leader="dot" w:pos="10190"/>
             </w:tabs>
             <w:rPr>
@@ -991,16 +998,15 @@
               <w:noProof/>
             </w:rPr>
           </w:pPr>
-          <w:hyperlink w:anchor="_Toc77620184" w:history="1">
+          <w:hyperlink w:anchor="_Toc78208687" w:history="1">
             <w:r>
               <w:rPr>
                 <w:rStyle w:val="Lienhypertexte"/>
                 <w:noProof/>
-                <w:spacing w:val="-1"/>
                 <w:w w:val="99"/>
                 <w:lang w:val="fr-FR"/>
               </w:rPr>
-              <w:t>2.1</w:t>
+              <w:t>3</w:t>
             </w:r>
             <w:r>
               <w:rPr>
@@ -1015,7 +1021,41 @@
                 <w:noProof/>
                 <w:lang w:val="fr-FR"/>
               </w:rPr>
-              <w:t>Mise en place connexion Zabbix</w:t>
+              <w:t>Utilisation</w:t>
+            </w:r>
+            <w:r>
+              <w:rPr>
+                <w:rStyle w:val="Lienhypertexte"/>
+                <w:noProof/>
+                <w:spacing w:val="-6"/>
+                <w:lang w:val="fr-FR"/>
+              </w:rPr>
+              <w:t xml:space="preserve"> </w:t>
+            </w:r>
+            <w:r>
+              <w:rPr>
+                <w:rStyle w:val="Lienhypertexte"/>
+                <w:noProof/>
+                <w:lang w:val="fr-FR"/>
+              </w:rPr>
+              <w:t>du script</w:t>
+            </w:r>
+            <w:r>
+              <w:rPr>
+                <w:rStyle w:val="Lienhypertexte"/>
+                <w:noProof/>
+                <w:spacing w:val="-1"/>
+                <w:lang w:val="fr-FR"/>
+              </w:rPr>
+              <w:t xml:space="preserve"> </w:t>
+            </w:r>
+            <w:r>
+              <w:rPr>
+                <w:rStyle w:val="Lienhypertexte"/>
+                <w:noProof/>
+                <w:lang w:val="fr-FR"/>
+              </w:rPr>
+              <w:t>capture_trafic.py</w:t>
             </w:r>
             <w:r>
               <w:rPr>
@@ -1036,7 +1076,7 @@
                 <w:noProof/>
                 <w:webHidden/>
               </w:rPr>
-              <w:instrText xml:space="preserve"> PAGEREF _Toc77620184 \h </w:instrText>
+              <w:instrText xml:space="preserve"> PAGEREF _Toc78208687 \h </w:instrText>
             </w:r>
             <w:r>
               <w:rPr>
@@ -1056,112 +1096,7 @@
                 <w:noProof/>
                 <w:webHidden/>
               </w:rPr>
-              <w:t>5</w:t>
-            </w:r>
-            <w:r>
-              <w:rPr>
-                <w:noProof/>
-                <w:webHidden/>
-              </w:rPr>
-              <w:fldChar w:fldCharType="end"/>
-            </w:r>
-          </w:hyperlink>
-        </w:p>
-        <w:p>
-          <w:pPr>
-            <w:pStyle w:val="TM2"/>
-            <w:tabs>
-              <w:tab w:val="left" w:pos="1561"/>
-              <w:tab w:val="right" w:leader="dot" w:pos="10190"/>
-            </w:tabs>
-            <w:rPr>
-              <w:rFonts w:asciiTheme="minorHAnsi" w:eastAsiaTheme="minorEastAsia" w:hAnsiTheme="minorHAnsi" w:cstheme="minorBidi"/>
-              <w:noProof/>
-            </w:rPr>
-          </w:pPr>
-          <w:hyperlink w:anchor="_Toc77620185" w:history="1">
-            <w:r>
-              <w:rPr>
-                <w:rStyle w:val="Lienhypertexte"/>
-                <w:noProof/>
-                <w:spacing w:val="-1"/>
-                <w:w w:val="99"/>
-                <w:lang w:val="fr-FR"/>
-              </w:rPr>
-              <w:t>2.2</w:t>
-            </w:r>
-            <w:r>
-              <w:rPr>
-                <w:rFonts w:asciiTheme="minorHAnsi" w:eastAsiaTheme="minorEastAsia" w:hAnsiTheme="minorHAnsi" w:cstheme="minorBidi"/>
-                <w:noProof/>
-              </w:rPr>
-              <w:tab/>
-            </w:r>
-            <w:r>
-              <w:rPr>
-                <w:rStyle w:val="Lienhypertexte"/>
-                <w:noProof/>
-                <w:lang w:val="fr-FR"/>
-              </w:rPr>
-              <w:t>Importation</w:t>
-            </w:r>
-            <w:r>
-              <w:rPr>
-                <w:rStyle w:val="Lienhypertexte"/>
-                <w:noProof/>
-                <w:spacing w:val="-5"/>
-                <w:lang w:val="fr-FR"/>
-              </w:rPr>
-              <w:t xml:space="preserve"> </w:t>
-            </w:r>
-            <w:r>
-              <w:rPr>
-                <w:rStyle w:val="Lienhypertexte"/>
-                <w:noProof/>
-                <w:lang w:val="fr-FR"/>
-              </w:rPr>
-              <w:t>du tableau de bord Zabbix</w:t>
-            </w:r>
-            <w:r>
-              <w:rPr>
-                <w:noProof/>
-                <w:webHidden/>
-              </w:rPr>
-              <w:tab/>
-            </w:r>
-            <w:r>
-              <w:rPr>
-                <w:noProof/>
-                <w:webHidden/>
-              </w:rPr>
-              <w:fldChar w:fldCharType="begin"/>
-            </w:r>
-            <w:r>
-              <w:rPr>
-                <w:noProof/>
-                <w:webHidden/>
-              </w:rPr>
-              <w:instrText xml:space="preserve"> PAGEREF _Toc77620185 \h </w:instrText>
-            </w:r>
-            <w:r>
-              <w:rPr>
-                <w:noProof/>
-                <w:webHidden/>
-              </w:rPr>
-            </w:r>
-            <w:r>
-              <w:rPr>
-                <w:noProof/>
-                <w:webHidden/>
-              </w:rPr>
-              <w:fldChar w:fldCharType="separate"/>
-            </w:r>
-            <w:r>
-              <w:rPr>
-                <w:noProof/>
-                <w:webHidden/>
-              </w:rPr>
-              <w:t>8</w:t>
+              <w:t>6</w:t>
             </w:r>
             <w:r>
               <w:rPr>
@@ -1184,7 +1119,7 @@
               <w:noProof/>
             </w:rPr>
           </w:pPr>
-          <w:hyperlink w:anchor="_Toc77620186" w:history="1">
+          <w:hyperlink w:anchor="_Toc78208688" w:history="1">
             <w:r>
               <w:rPr>
                 <w:rStyle w:val="Lienhypertexte"/>
@@ -1192,7 +1127,7 @@
                 <w:w w:val="99"/>
                 <w:lang w:val="fr-FR"/>
               </w:rPr>
-              <w:t>3</w:t>
+              <w:t>4</w:t>
             </w:r>
             <w:r>
               <w:rPr>
@@ -1207,41 +1142,7 @@
                 <w:noProof/>
                 <w:lang w:val="fr-FR"/>
               </w:rPr>
-              <w:t>Configuration</w:t>
-            </w:r>
-            <w:r>
-              <w:rPr>
-                <w:rStyle w:val="Lienhypertexte"/>
-                <w:noProof/>
-                <w:spacing w:val="-6"/>
-                <w:lang w:val="fr-FR"/>
-              </w:rPr>
-              <w:t xml:space="preserve"> </w:t>
-            </w:r>
-            <w:r>
-              <w:rPr>
-                <w:rStyle w:val="Lienhypertexte"/>
-                <w:noProof/>
-                <w:lang w:val="fr-FR"/>
-              </w:rPr>
-              <w:t>de</w:t>
-            </w:r>
-            <w:r>
-              <w:rPr>
-                <w:rStyle w:val="Lienhypertexte"/>
-                <w:noProof/>
-                <w:spacing w:val="-1"/>
-                <w:lang w:val="fr-FR"/>
-              </w:rPr>
-              <w:t xml:space="preserve"> </w:t>
-            </w:r>
-            <w:r>
-              <w:rPr>
-                <w:rStyle w:val="Lienhypertexte"/>
-                <w:noProof/>
-                <w:lang w:val="fr-FR"/>
-              </w:rPr>
-              <w:t>Grafana pour Elasticsearch</w:t>
+              <w:t>Location des scripts</w:t>
             </w:r>
             <w:r>
               <w:rPr>
@@ -1262,7 +1163,7 @@
                 <w:noProof/>
                 <w:webHidden/>
               </w:rPr>
-              <w:instrText xml:space="preserve"> PAGEREF _Toc77620186 \h </w:instrText>
+              <w:instrText xml:space="preserve"> PAGEREF _Toc78208688 \h </w:instrText>
             </w:r>
             <w:r>
               <w:rPr>
@@ -1282,200 +1183,7 @@
                 <w:noProof/>
                 <w:webHidden/>
               </w:rPr>
-              <w:t>10</w:t>
-            </w:r>
-            <w:r>
-              <w:rPr>
-                <w:noProof/>
-                <w:webHidden/>
-              </w:rPr>
-              <w:fldChar w:fldCharType="end"/>
-            </w:r>
-          </w:hyperlink>
-        </w:p>
-        <w:p>
-          <w:pPr>
-            <w:pStyle w:val="TM2"/>
-            <w:tabs>
-              <w:tab w:val="left" w:pos="1561"/>
-              <w:tab w:val="right" w:leader="dot" w:pos="10190"/>
-            </w:tabs>
-            <w:rPr>
-              <w:rFonts w:asciiTheme="minorHAnsi" w:eastAsiaTheme="minorEastAsia" w:hAnsiTheme="minorHAnsi" w:cstheme="minorBidi"/>
-              <w:noProof/>
-            </w:rPr>
-          </w:pPr>
-          <w:hyperlink w:anchor="_Toc77620187" w:history="1">
-            <w:r>
-              <w:rPr>
-                <w:rStyle w:val="Lienhypertexte"/>
-                <w:noProof/>
-                <w:spacing w:val="-1"/>
-                <w:w w:val="99"/>
-                <w:lang w:val="fr-FR"/>
-              </w:rPr>
-              <w:t>3.1</w:t>
-            </w:r>
-            <w:r>
-              <w:rPr>
-                <w:rFonts w:asciiTheme="minorHAnsi" w:eastAsiaTheme="minorEastAsia" w:hAnsiTheme="minorHAnsi" w:cstheme="minorBidi"/>
-                <w:noProof/>
-              </w:rPr>
-              <w:tab/>
-            </w:r>
-            <w:r>
-              <w:rPr>
-                <w:rStyle w:val="Lienhypertexte"/>
-                <w:noProof/>
-                <w:lang w:val="fr-FR"/>
-              </w:rPr>
-              <w:t>Mise en place connexion ElasticSearch</w:t>
-            </w:r>
-            <w:r>
-              <w:rPr>
-                <w:noProof/>
-                <w:webHidden/>
-              </w:rPr>
-              <w:tab/>
-            </w:r>
-            <w:r>
-              <w:rPr>
-                <w:noProof/>
-                <w:webHidden/>
-              </w:rPr>
-              <w:fldChar w:fldCharType="begin"/>
-            </w:r>
-            <w:r>
-              <w:rPr>
-                <w:noProof/>
-                <w:webHidden/>
-              </w:rPr>
-              <w:instrText xml:space="preserve"> PAGEREF _Toc77620187 \h </w:instrText>
-            </w:r>
-            <w:r>
-              <w:rPr>
-                <w:noProof/>
-                <w:webHidden/>
-              </w:rPr>
-            </w:r>
-            <w:r>
-              <w:rPr>
-                <w:noProof/>
-                <w:webHidden/>
-              </w:rPr>
-              <w:fldChar w:fldCharType="separate"/>
-            </w:r>
-            <w:r>
-              <w:rPr>
-                <w:noProof/>
-                <w:webHidden/>
-              </w:rPr>
-              <w:t>10</w:t>
-            </w:r>
-            <w:r>
-              <w:rPr>
-                <w:noProof/>
-                <w:webHidden/>
-              </w:rPr>
-              <w:fldChar w:fldCharType="end"/>
-            </w:r>
-          </w:hyperlink>
-        </w:p>
-        <w:p>
-          <w:pPr>
-            <w:pStyle w:val="TM2"/>
-            <w:tabs>
-              <w:tab w:val="left" w:pos="1561"/>
-              <w:tab w:val="right" w:leader="dot" w:pos="10190"/>
-            </w:tabs>
-            <w:rPr>
-              <w:rFonts w:asciiTheme="minorHAnsi" w:eastAsiaTheme="minorEastAsia" w:hAnsiTheme="minorHAnsi" w:cstheme="minorBidi"/>
-              <w:noProof/>
-            </w:rPr>
-          </w:pPr>
-          <w:hyperlink w:anchor="_Toc77620188" w:history="1">
-            <w:r>
-              <w:rPr>
-                <w:rStyle w:val="Lienhypertexte"/>
-                <w:noProof/>
-                <w:spacing w:val="-1"/>
-                <w:w w:val="99"/>
-                <w:lang w:val="fr-FR"/>
-              </w:rPr>
-              <w:t>3.2</w:t>
-            </w:r>
-            <w:r>
-              <w:rPr>
-                <w:rFonts w:asciiTheme="minorHAnsi" w:eastAsiaTheme="minorEastAsia" w:hAnsiTheme="minorHAnsi" w:cstheme="minorBidi"/>
-                <w:noProof/>
-              </w:rPr>
-              <w:tab/>
-            </w:r>
-            <w:r>
-              <w:rPr>
-                <w:rStyle w:val="Lienhypertexte"/>
-                <w:noProof/>
-                <w:lang w:val="fr-FR"/>
-              </w:rPr>
-              <w:t>Importation</w:t>
-            </w:r>
-            <w:r>
-              <w:rPr>
-                <w:rStyle w:val="Lienhypertexte"/>
-                <w:noProof/>
-                <w:spacing w:val="-5"/>
-                <w:lang w:val="fr-FR"/>
-              </w:rPr>
-              <w:t xml:space="preserve"> </w:t>
-            </w:r>
-            <w:r>
-              <w:rPr>
-                <w:rStyle w:val="Lienhypertexte"/>
-                <w:noProof/>
-                <w:lang w:val="fr-FR"/>
-              </w:rPr>
-              <w:t>du tableau de bord Elasticsearch</w:t>
-            </w:r>
-            <w:r>
-              <w:rPr>
-                <w:noProof/>
-                <w:webHidden/>
-              </w:rPr>
-              <w:tab/>
-            </w:r>
-            <w:r>
-              <w:rPr>
-                <w:noProof/>
-                <w:webHidden/>
-              </w:rPr>
-              <w:fldChar w:fldCharType="begin"/>
-            </w:r>
-            <w:r>
-              <w:rPr>
-                <w:noProof/>
-                <w:webHidden/>
-              </w:rPr>
-              <w:instrText xml:space="preserve"> PAGEREF _Toc77620188 \h </w:instrText>
-            </w:r>
-            <w:r>
-              <w:rPr>
-                <w:noProof/>
-                <w:webHidden/>
-              </w:rPr>
-            </w:r>
-            <w:r>
-              <w:rPr>
-                <w:noProof/>
-                <w:webHidden/>
-              </w:rPr>
-              <w:fldChar w:fldCharType="separate"/>
-            </w:r>
-            <w:r>
-              <w:rPr>
-                <w:noProof/>
-                <w:webHidden/>
-              </w:rPr>
-              <w:t>11</w:t>
+              <w:t>7</w:t>
             </w:r>
             <w:r>
               <w:rPr>
@@ -1501,8 +1209,8 @@
     <w:p>
       <w:pPr>
         <w:sectPr>
-          <w:headerReference w:type="default" r:id="rId8"/>
-          <w:footerReference w:type="default" r:id="rId9"/>
+          <w:headerReference w:type="default" r:id="rId15"/>
+          <w:footerReference w:type="default" r:id="rId16"/>
           <w:pgSz w:w="12240" w:h="15840"/>
           <w:pgMar w:top="1280" w:right="1280" w:bottom="1200" w:left="760" w:header="403" w:footer="1000" w:gutter="0"/>
           <w:pgNumType w:start="2"/>
@@ -1535,18 +1243,12 @@
           <w:lang w:val="fr-FR"/>
         </w:rPr>
       </w:pPr>
-      <w:bookmarkStart w:id="0" w:name="_Toc77620182"/>
-      <w:r>
-        <w:rPr>
-          <w:lang w:val="fr-FR"/>
-        </w:rPr>
-        <w:t xml:space="preserve">Utilisation du script </w:t>
-      </w:r>
-      <w:r>
-        <w:rPr>
-          <w:lang w:val="fr-FR"/>
-        </w:rPr>
-        <w:t>mitmproxy_configfile_start.py</w:t>
+      <w:bookmarkStart w:id="0" w:name="_Toc78208685"/>
+      <w:r>
+        <w:rPr>
+          <w:lang w:val="fr-FR"/>
+        </w:rPr>
+        <w:t>Utilisation du script mitmproxy_configfile_start.py</w:t>
       </w:r>
       <w:bookmarkEnd w:id="0"/>
     </w:p>
@@ -1564,21 +1266,39 @@
         <w:rPr>
           <w:lang w:val="fr-FR"/>
         </w:rPr>
-        <w:t>Ce chapitre va expliquer comment utiliser le script mitmproxy_configfile_start.py situé dans le dossier /</w:t>
+        <w:t xml:space="preserve">Ce chapitre va expliquer comment utiliser le script mitmproxy_configfile_start.py situé dans le dossier </w:t>
+      </w:r>
+      <w:r>
+        <w:rPr>
+          <w:lang w:val="fr-FR"/>
+        </w:rPr>
+        <w:t>/</w:t>
       </w:r>
       <w:proofErr w:type="spellStart"/>
       <w:r>
         <w:rPr>
           <w:lang w:val="fr-FR"/>
         </w:rPr>
-        <w:t>etc</w:t>
+        <w:t>usr</w:t>
       </w:r>
       <w:proofErr w:type="spellEnd"/>
       <w:r>
         <w:rPr>
           <w:lang w:val="fr-FR"/>
         </w:rPr>
-        <w:t xml:space="preserve"> du serveur. Ce script va permettre de démarrer </w:t>
+        <w:t>/local/bin/</w:t>
+      </w:r>
+      <w:r>
+        <w:rPr>
+          <w:lang w:val="fr-FR"/>
+        </w:rPr>
+        <w:t xml:space="preserve"> </w:t>
+      </w:r>
+      <w:r>
+        <w:rPr>
+          <w:lang w:val="fr-FR"/>
+        </w:rPr>
+        <w:t xml:space="preserve">du serveur. Ce script va permettre de démarrer </w:t>
       </w:r>
       <w:proofErr w:type="spellStart"/>
       <w:r>
@@ -1592,9 +1312,33 @@
         <w:rPr>
           <w:lang w:val="fr-FR"/>
         </w:rPr>
-        <w:t xml:space="preserve"> avec un fichier de configuration contenant les sites à bloquer. Les fichiers de configurations peuvent être généré à l’adresse </w:t>
-      </w:r>
-      <w:hyperlink r:id="rId10" w:history="1">
+        <w:t xml:space="preserve"> avec un fichier de configuration contenant les sites à bloquer. </w:t>
+      </w:r>
+      <w:r>
+        <w:rPr>
+          <w:lang w:val="fr-FR"/>
+        </w:rPr>
+        <w:t xml:space="preserve">Ces fichiers </w:t>
+      </w:r>
+      <w:r>
+        <w:rPr>
+          <w:lang w:val="fr-FR"/>
+        </w:rPr>
+        <w:t>peuvent être généré</w:t>
+      </w:r>
+      <w:r>
+        <w:rPr>
+          <w:lang w:val="fr-FR"/>
+        </w:rPr>
+        <w:t>s</w:t>
+      </w:r>
+      <w:r>
+        <w:rPr>
+          <w:lang w:val="fr-FR"/>
+        </w:rPr>
+        <w:t xml:space="preserve"> à l’adresse </w:t>
+      </w:r>
+      <w:hyperlink r:id="rId17" w:history="1">
         <w:r>
           <w:rPr>
             <w:rStyle w:val="Lienhypertexte"/>
@@ -1614,6 +1358,12 @@
           <w:lang w:val="fr-FR"/>
         </w:rPr>
         <w:t xml:space="preserve"> Pour lancer le script correctement l’utilisateur devra être administrateur de la machine</w:t>
+      </w:r>
+      <w:r>
+        <w:rPr>
+          <w:lang w:val="fr-FR"/>
+        </w:rPr>
+        <w:t>.</w:t>
       </w:r>
     </w:p>
     <w:bookmarkEnd w:id="1"/>
@@ -1656,7 +1406,7 @@
         </w:rPr>
         <w:t xml:space="preserve">Allez sur le site </w:t>
       </w:r>
-      <w:hyperlink r:id="rId11" w:history="1">
+      <w:hyperlink r:id="rId18" w:history="1">
         <w:r>
           <w:rPr>
             <w:rStyle w:val="Lienhypertexte"/>
@@ -1669,7 +1419,19 @@
         <w:rPr>
           <w:lang w:val="fr-FR"/>
         </w:rPr>
-        <w:t xml:space="preserve"> et entrer les 3 adresses dans la liste</w:t>
+        <w:t xml:space="preserve"> et entre</w:t>
+      </w:r>
+      <w:r>
+        <w:rPr>
+          <w:lang w:val="fr-FR"/>
+        </w:rPr>
+        <w:t>z</w:t>
+      </w:r>
+      <w:r>
+        <w:rPr>
+          <w:lang w:val="fr-FR"/>
+        </w:rPr>
+        <w:t xml:space="preserve"> les 3 adresses dans la liste</w:t>
       </w:r>
       <w:r>
         <w:rPr>
@@ -1725,1153 +1487,6 @@
             <wp:extent cx="3590925" cy="2657850"/>
             <wp:effectExtent l="0" t="0" r="0" b="9525"/>
             <wp:docPr id="2" name="Image 2"/>
-            <wp:cNvGraphicFramePr>
-              <a:graphicFrameLocks xmlns:a="http://schemas.openxmlformats.org/drawingml/2006/main" noChangeAspect="1"/>
-            </wp:cNvGraphicFramePr>
-            <a:graphic xmlns:a="http://schemas.openxmlformats.org/drawingml/2006/main">
-              <a:graphicData uri="http://schemas.openxmlformats.org/drawingml/2006/picture">
-                <pic:pic xmlns:pic="http://schemas.openxmlformats.org/drawingml/2006/picture">
-                  <pic:nvPicPr>
-                    <pic:cNvPr id="1" name=""/>
-                    <pic:cNvPicPr/>
-                  </pic:nvPicPr>
-                  <pic:blipFill>
-                    <a:blip r:embed="rId12"/>
-                    <a:stretch>
-                      <a:fillRect/>
-                    </a:stretch>
-                  </pic:blipFill>
-                  <pic:spPr>
-                    <a:xfrm>
-                      <a:off x="0" y="0"/>
-                      <a:ext cx="3598315" cy="2663320"/>
-                    </a:xfrm>
-                    <a:prstGeom prst="rect">
-                      <a:avLst/>
-                    </a:prstGeom>
-                  </pic:spPr>
-                </pic:pic>
-              </a:graphicData>
-            </a:graphic>
-          </wp:inline>
-        </w:drawing>
-      </w:r>
-    </w:p>
-    <w:p>
-      <w:pPr>
-        <w:pStyle w:val="Paragraphedeliste"/>
-        <w:numPr>
-          <w:ilvl w:val="2"/>
-          <w:numId w:val="1"/>
-        </w:numPr>
-        <w:tabs>
-          <w:tab w:val="left" w:pos="1401"/>
-        </w:tabs>
-        <w:spacing w:before="23"/>
-        <w:ind w:hanging="361"/>
-        <w:rPr>
-          <w:i/>
-          <w:lang w:val="fr-FR"/>
-        </w:rPr>
-      </w:pPr>
-      <w:r>
-        <w:rPr>
-          <w:lang w:val="fr-FR"/>
-        </w:rPr>
-        <w:t xml:space="preserve">Cliquez sur le </w:t>
-      </w:r>
-      <w:r>
-        <w:rPr>
-          <w:lang w:val="fr-FR"/>
-        </w:rPr>
-        <w:t>bouton</w:t>
-      </w:r>
-      <w:r>
-        <w:rPr>
-          <w:lang w:val="fr-FR"/>
-        </w:rPr>
-        <w:t xml:space="preserve"> </w:t>
-      </w:r>
-      <w:r>
-        <w:rPr>
-          <w:i/>
-          <w:iCs/>
-          <w:lang w:val="fr-FR"/>
-        </w:rPr>
-        <w:t>Download config file</w:t>
-      </w:r>
-      <w:r>
-        <w:rPr>
-          <w:lang w:val="fr-FR"/>
-        </w:rPr>
-        <w:t xml:space="preserve"> </w:t>
-      </w:r>
-      <w:r>
-        <w:rPr>
-          <w:lang w:val="fr-FR"/>
-        </w:rPr>
-        <w:t>pour générer le fichier. Celui-ci sera téléchargé</w:t>
-      </w:r>
-      <w:r>
-        <w:rPr>
-          <w:lang w:val="fr-FR"/>
-        </w:rPr>
-        <w:t xml:space="preserve"> dans le dossier Download</w:t>
-      </w:r>
-    </w:p>
-    <w:p>
-      <w:pPr>
-        <w:pStyle w:val="Paragraphedeliste"/>
-        <w:numPr>
-          <w:ilvl w:val="2"/>
-          <w:numId w:val="1"/>
-        </w:numPr>
-        <w:tabs>
-          <w:tab w:val="left" w:pos="1401"/>
-        </w:tabs>
-        <w:spacing w:before="23"/>
-        <w:ind w:hanging="361"/>
-        <w:rPr>
-          <w:i/>
-          <w:lang w:val="fr-FR"/>
-        </w:rPr>
-      </w:pPr>
-      <w:r>
-        <w:rPr>
-          <w:lang w:val="fr-FR"/>
-        </w:rPr>
-        <w:t xml:space="preserve">Lancez le script </w:t>
-      </w:r>
-      <w:r>
-        <w:rPr>
-          <w:lang w:val="fr-FR"/>
-        </w:rPr>
-        <w:t>mitmproxy_configfile_start.py</w:t>
-      </w:r>
-      <w:r>
-        <w:rPr>
-          <w:lang w:val="fr-FR"/>
-        </w:rPr>
-        <w:t xml:space="preserve"> avec la commande python3 /</w:t>
-      </w:r>
-      <w:proofErr w:type="spellStart"/>
-      <w:r>
-        <w:rPr>
-          <w:lang w:val="fr-FR"/>
-        </w:rPr>
-        <w:t>etc</w:t>
-      </w:r>
-      <w:proofErr w:type="spellEnd"/>
-      <w:r>
-        <w:rPr>
-          <w:lang w:val="fr-FR"/>
-        </w:rPr>
-        <w:t>/</w:t>
-      </w:r>
-      <w:r>
-        <w:rPr>
-          <w:lang w:val="fr-FR"/>
-        </w:rPr>
-        <w:t xml:space="preserve"> </w:t>
-      </w:r>
-      <w:r>
-        <w:rPr>
-          <w:lang w:val="fr-FR"/>
-        </w:rPr>
-        <w:t>mitmproxy_configfile_start.py</w:t>
-      </w:r>
-    </w:p>
-    <w:p>
-      <w:pPr>
-        <w:pStyle w:val="Paragraphedeliste"/>
-        <w:numPr>
-          <w:ilvl w:val="2"/>
-          <w:numId w:val="1"/>
-        </w:numPr>
-        <w:tabs>
-          <w:tab w:val="left" w:pos="1401"/>
-        </w:tabs>
-        <w:spacing w:before="23"/>
-        <w:ind w:hanging="361"/>
-        <w:rPr>
-          <w:i/>
-          <w:lang w:val="fr-FR"/>
-        </w:rPr>
-      </w:pPr>
-      <w:r>
-        <w:rPr>
-          <w:lang w:val="fr-FR"/>
-        </w:rPr>
-        <w:t>Choisir le fichier généré</w:t>
-      </w:r>
-    </w:p>
-    <w:p>
-      <w:pPr>
-        <w:pStyle w:val="Paragraphedeliste"/>
-        <w:tabs>
-          <w:tab w:val="left" w:pos="1401"/>
-        </w:tabs>
-        <w:spacing w:before="23"/>
-        <w:ind w:firstLine="0"/>
-        <w:jc w:val="center"/>
-        <w:rPr>
-          <w:i/>
-          <w:lang w:val="fr-FR"/>
-        </w:rPr>
-      </w:pPr>
-      <w:r>
-        <w:rPr>
-          <w:noProof/>
-        </w:rPr>
-        <w:drawing>
-          <wp:inline distT="0" distB="0" distL="0" distR="0" wp14:anchorId="6E541BA3" wp14:editId="1CBBF769">
-            <wp:extent cx="4249898" cy="2800350"/>
-            <wp:effectExtent l="0" t="0" r="0" b="0"/>
-            <wp:docPr id="3" name="Image 3"/>
-            <wp:cNvGraphicFramePr>
-              <a:graphicFrameLocks xmlns:a="http://schemas.openxmlformats.org/drawingml/2006/main" noChangeAspect="1"/>
-            </wp:cNvGraphicFramePr>
-            <a:graphic xmlns:a="http://schemas.openxmlformats.org/drawingml/2006/main">
-              <a:graphicData uri="http://schemas.openxmlformats.org/drawingml/2006/picture">
-                <pic:pic xmlns:pic="http://schemas.openxmlformats.org/drawingml/2006/picture">
-                  <pic:nvPicPr>
-                    <pic:cNvPr id="1" name=""/>
-                    <pic:cNvPicPr/>
-                  </pic:nvPicPr>
-                  <pic:blipFill>
-                    <a:blip r:embed="rId13"/>
-                    <a:stretch>
-                      <a:fillRect/>
-                    </a:stretch>
-                  </pic:blipFill>
-                  <pic:spPr>
-                    <a:xfrm>
-                      <a:off x="0" y="0"/>
-                      <a:ext cx="4261378" cy="2807915"/>
-                    </a:xfrm>
-                    <a:prstGeom prst="rect">
-                      <a:avLst/>
-                    </a:prstGeom>
-                  </pic:spPr>
-                </pic:pic>
-              </a:graphicData>
-            </a:graphic>
-          </wp:inline>
-        </w:drawing>
-      </w:r>
-    </w:p>
-    <w:p>
-      <w:pPr>
-        <w:pStyle w:val="Paragraphedeliste"/>
-        <w:tabs>
-          <w:tab w:val="left" w:pos="1401"/>
-        </w:tabs>
-        <w:spacing w:before="23"/>
-        <w:ind w:firstLine="0"/>
-        <w:rPr>
-          <w:i/>
-          <w:lang w:val="fr-FR"/>
-        </w:rPr>
-      </w:pPr>
-    </w:p>
-    <w:p>
-      <w:pPr>
-        <w:pStyle w:val="Paragraphedeliste"/>
-        <w:numPr>
-          <w:ilvl w:val="2"/>
-          <w:numId w:val="1"/>
-        </w:numPr>
-        <w:tabs>
-          <w:tab w:val="left" w:pos="1401"/>
-        </w:tabs>
-        <w:spacing w:before="23"/>
-        <w:ind w:hanging="361"/>
-        <w:rPr>
-          <w:i/>
-          <w:lang w:val="fr-FR"/>
-        </w:rPr>
-      </w:pPr>
-      <w:r>
-        <w:rPr>
-          <w:lang w:val="fr-FR"/>
-        </w:rPr>
-        <w:t xml:space="preserve">Vous pouvez vérifier le bon fonctionnement du fichier en regardant les sites que </w:t>
-      </w:r>
-      <w:proofErr w:type="spellStart"/>
-      <w:r>
-        <w:rPr>
-          <w:lang w:val="fr-FR"/>
-        </w:rPr>
-        <w:t>MitmProxy</w:t>
-      </w:r>
-      <w:proofErr w:type="spellEnd"/>
-      <w:r>
-        <w:rPr>
-          <w:lang w:val="fr-FR"/>
-        </w:rPr>
-        <w:t xml:space="preserve"> va bloquer.</w:t>
-      </w:r>
-    </w:p>
-    <w:p>
-      <w:pPr>
-        <w:pStyle w:val="Paragraphedeliste"/>
-        <w:tabs>
-          <w:tab w:val="left" w:pos="1401"/>
-        </w:tabs>
-        <w:spacing w:before="23"/>
-        <w:ind w:firstLine="0"/>
-        <w:jc w:val="center"/>
-        <w:rPr>
-          <w:i/>
-          <w:lang w:val="fr-FR"/>
-        </w:rPr>
-      </w:pPr>
-      <w:r>
-        <w:rPr>
-          <w:noProof/>
-        </w:rPr>
-        <w:drawing>
-          <wp:inline distT="0" distB="0" distL="0" distR="0" wp14:anchorId="25F7371E" wp14:editId="501D9635">
-            <wp:extent cx="5295900" cy="1165604"/>
-            <wp:effectExtent l="0" t="0" r="0" b="0"/>
-            <wp:docPr id="4" name="Image 4"/>
-            <wp:cNvGraphicFramePr>
-              <a:graphicFrameLocks xmlns:a="http://schemas.openxmlformats.org/drawingml/2006/main" noChangeAspect="1"/>
-            </wp:cNvGraphicFramePr>
-            <a:graphic xmlns:a="http://schemas.openxmlformats.org/drawingml/2006/main">
-              <a:graphicData uri="http://schemas.openxmlformats.org/drawingml/2006/picture">
-                <pic:pic xmlns:pic="http://schemas.openxmlformats.org/drawingml/2006/picture">
-                  <pic:nvPicPr>
-                    <pic:cNvPr id="1" name=""/>
-                    <pic:cNvPicPr/>
-                  </pic:nvPicPr>
-                  <pic:blipFill>
-                    <a:blip r:embed="rId14"/>
-                    <a:stretch>
-                      <a:fillRect/>
-                    </a:stretch>
-                  </pic:blipFill>
-                  <pic:spPr>
-                    <a:xfrm>
-                      <a:off x="0" y="0"/>
-                      <a:ext cx="5320325" cy="1170980"/>
-                    </a:xfrm>
-                    <a:prstGeom prst="rect">
-                      <a:avLst/>
-                    </a:prstGeom>
-                  </pic:spPr>
-                </pic:pic>
-              </a:graphicData>
-            </a:graphic>
-          </wp:inline>
-        </w:drawing>
-      </w:r>
-    </w:p>
-    <w:p>
-      <w:pPr>
-        <w:pStyle w:val="Corpsdetexte"/>
-        <w:spacing w:before="31" w:line="259" w:lineRule="auto"/>
-        <w:ind w:left="680" w:right="284"/>
-        <w:rPr>
-          <w:lang w:val="fr-FR"/>
-        </w:rPr>
-      </w:pPr>
-    </w:p>
-    <w:p>
-      <w:pPr>
-        <w:pStyle w:val="Titre1"/>
-        <w:tabs>
-          <w:tab w:val="left" w:pos="1112"/>
-          <w:tab w:val="left" w:pos="1113"/>
-        </w:tabs>
-        <w:rPr>
-          <w:lang w:val="fr-FR"/>
-        </w:rPr>
-        <w:sectPr>
-          <w:pgSz w:w="12240" w:h="15840"/>
-          <w:pgMar w:top="1280" w:right="1280" w:bottom="1200" w:left="760" w:header="403" w:footer="1000" w:gutter="0"/>
-          <w:cols w:space="720"/>
-        </w:sectPr>
-      </w:pPr>
-    </w:p>
-    <w:p>
-      <w:pPr>
-        <w:pStyle w:val="Corpsdetexte"/>
-        <w:rPr>
-          <w:sz w:val="20"/>
-          <w:lang w:val="fr-FR"/>
-        </w:rPr>
-      </w:pPr>
-    </w:p>
-    <w:p>
-      <w:pPr>
-        <w:pStyle w:val="Titre1"/>
-        <w:numPr>
-          <w:ilvl w:val="0"/>
-          <w:numId w:val="1"/>
-        </w:numPr>
-        <w:tabs>
-          <w:tab w:val="left" w:pos="1112"/>
-          <w:tab w:val="left" w:pos="1113"/>
-        </w:tabs>
-        <w:ind w:hanging="433"/>
-        <w:rPr>
-          <w:lang w:val="fr-FR"/>
-        </w:rPr>
-      </w:pPr>
-      <w:bookmarkStart w:id="2" w:name="_Hlk77619268"/>
-      <w:bookmarkStart w:id="3" w:name="_Toc77620183"/>
-      <w:r>
-        <w:rPr>
-          <w:lang w:val="fr-FR"/>
-        </w:rPr>
-        <w:t xml:space="preserve">Utilisation du script </w:t>
-      </w:r>
-      <w:r>
-        <w:rPr>
-          <w:lang w:val="fr-FR"/>
-        </w:rPr>
-        <w:t>veyon_zabbix</w:t>
-      </w:r>
-      <w:r>
-        <w:rPr>
-          <w:lang w:val="fr-FR"/>
-        </w:rPr>
-        <w:t>.</w:t>
-      </w:r>
-      <w:r>
-        <w:rPr>
-          <w:lang w:val="fr-FR"/>
-        </w:rPr>
-        <w:t>py</w:t>
-      </w:r>
-      <w:bookmarkEnd w:id="3"/>
-    </w:p>
-    <w:bookmarkEnd w:id="2"/>
-    <w:p>
-      <w:pPr>
-        <w:pStyle w:val="Corpsdetexte"/>
-        <w:spacing w:before="31" w:line="259" w:lineRule="auto"/>
-        <w:ind w:left="680" w:right="284"/>
-        <w:rPr>
-          <w:lang w:val="fr-FR"/>
-        </w:rPr>
-      </w:pPr>
-      <w:r>
-        <w:rPr>
-          <w:lang w:val="fr-FR"/>
-        </w:rPr>
-        <w:t xml:space="preserve">Ce chapitre va expliquer comment utiliser le script </w:t>
-      </w:r>
-      <w:r>
-        <w:rPr>
-          <w:lang w:val="fr-FR"/>
-        </w:rPr>
-        <w:t>veyon_zabbix</w:t>
-      </w:r>
-      <w:r>
-        <w:rPr>
-          <w:lang w:val="fr-FR"/>
-        </w:rPr>
-        <w:t>.</w:t>
-      </w:r>
-      <w:r>
-        <w:rPr>
-          <w:lang w:val="fr-FR"/>
-        </w:rPr>
-        <w:t>py</w:t>
-      </w:r>
-      <w:r>
-        <w:rPr>
-          <w:lang w:val="fr-FR"/>
-        </w:rPr>
-        <w:t xml:space="preserve"> </w:t>
-      </w:r>
-      <w:r>
-        <w:rPr>
-          <w:lang w:val="fr-FR"/>
-        </w:rPr>
-        <w:t xml:space="preserve">situé dans le dossier </w:t>
-      </w:r>
-      <w:proofErr w:type="spellStart"/>
-      <w:r>
-        <w:rPr>
-          <w:lang w:val="fr-FR"/>
-        </w:rPr>
-        <w:t>Python_Scripts</w:t>
-      </w:r>
-      <w:proofErr w:type="spellEnd"/>
-      <w:r>
-        <w:rPr>
-          <w:lang w:val="fr-FR"/>
-        </w:rPr>
-        <w:t xml:space="preserve"> à la racine des annexes</w:t>
-      </w:r>
-      <w:r>
-        <w:rPr>
-          <w:lang w:val="fr-FR"/>
-        </w:rPr>
-        <w:t xml:space="preserve">. Ce script va permettre de </w:t>
-      </w:r>
-      <w:r>
-        <w:rPr>
-          <w:lang w:val="fr-FR"/>
-        </w:rPr>
-        <w:t xml:space="preserve">configurer les machines disponibles sur le réseau dans </w:t>
-      </w:r>
-      <w:proofErr w:type="spellStart"/>
-      <w:r>
-        <w:rPr>
-          <w:lang w:val="fr-FR"/>
-        </w:rPr>
-        <w:t>Veyon</w:t>
-      </w:r>
-      <w:proofErr w:type="spellEnd"/>
-      <w:r>
-        <w:rPr>
-          <w:lang w:val="fr-FR"/>
-        </w:rPr>
-        <w:t xml:space="preserve"> pour pouvoir surveiller leur écran. Pour pouvoir l’utiliser vous devrez avoir les droits administrateurs sur la machine ainsi qu’un serveur Zabbix fonctionnel et </w:t>
-      </w:r>
-      <w:proofErr w:type="spellStart"/>
-      <w:r>
-        <w:rPr>
-          <w:lang w:val="fr-FR"/>
-        </w:rPr>
-        <w:t>Veyon</w:t>
-      </w:r>
-      <w:proofErr w:type="spellEnd"/>
-      <w:r>
-        <w:rPr>
-          <w:lang w:val="fr-FR"/>
-        </w:rPr>
-        <w:t xml:space="preserve"> d’installer.</w:t>
-      </w:r>
-    </w:p>
-    <w:p>
-      <w:pPr>
-        <w:pStyle w:val="Corpsdetexte"/>
-        <w:spacing w:before="31" w:line="259" w:lineRule="auto"/>
-        <w:ind w:left="680" w:right="284"/>
-        <w:rPr>
-          <w:lang w:val="fr-FR"/>
-        </w:rPr>
-      </w:pPr>
-      <w:r>
-        <w:rPr>
-          <w:lang w:val="fr-FR"/>
-        </w:rPr>
-        <w:t>Aucune entrée utilisateur ne sera demandé pour son exécution. Voici un exemple d’exécution du script :</w:t>
-      </w:r>
-    </w:p>
-    <w:p>
-      <w:pPr>
-        <w:pStyle w:val="Corpsdetexte"/>
-        <w:spacing w:before="31" w:line="259" w:lineRule="auto"/>
-        <w:ind w:left="680" w:right="284"/>
-        <w:jc w:val="center"/>
-        <w:rPr>
-          <w:lang w:val="fr-FR"/>
-        </w:rPr>
-      </w:pPr>
-      <w:r>
-        <w:rPr>
-          <w:noProof/>
-        </w:rPr>
-        <w:drawing>
-          <wp:inline distT="0" distB="0" distL="0" distR="0" wp14:anchorId="56748F77" wp14:editId="72F90424">
-            <wp:extent cx="5572125" cy="3922885"/>
-            <wp:effectExtent l="0" t="0" r="0" b="1905"/>
-            <wp:docPr id="5" name="Image 5"/>
-            <wp:cNvGraphicFramePr>
-              <a:graphicFrameLocks xmlns:a="http://schemas.openxmlformats.org/drawingml/2006/main" noChangeAspect="1"/>
-            </wp:cNvGraphicFramePr>
-            <a:graphic xmlns:a="http://schemas.openxmlformats.org/drawingml/2006/main">
-              <a:graphicData uri="http://schemas.openxmlformats.org/drawingml/2006/picture">
-                <pic:pic xmlns:pic="http://schemas.openxmlformats.org/drawingml/2006/picture">
-                  <pic:nvPicPr>
-                    <pic:cNvPr id="1" name=""/>
-                    <pic:cNvPicPr/>
-                  </pic:nvPicPr>
-                  <pic:blipFill>
-                    <a:blip r:embed="rId15"/>
-                    <a:stretch>
-                      <a:fillRect/>
-                    </a:stretch>
-                  </pic:blipFill>
-                  <pic:spPr>
-                    <a:xfrm>
-                      <a:off x="0" y="0"/>
-                      <a:ext cx="5579336" cy="3927962"/>
-                    </a:xfrm>
-                    <a:prstGeom prst="rect">
-                      <a:avLst/>
-                    </a:prstGeom>
-                  </pic:spPr>
-                </pic:pic>
-              </a:graphicData>
-            </a:graphic>
-          </wp:inline>
-        </w:drawing>
-      </w:r>
-    </w:p>
-    <w:p>
-      <w:pPr>
-        <w:pStyle w:val="Paragraphedeliste"/>
-        <w:tabs>
-          <w:tab w:val="left" w:pos="1401"/>
-        </w:tabs>
-        <w:spacing w:before="23"/>
-        <w:ind w:firstLine="0"/>
-        <w:jc w:val="center"/>
-        <w:rPr>
-          <w:i/>
-          <w:lang w:val="fr-FR"/>
-        </w:rPr>
-      </w:pPr>
-    </w:p>
-    <w:p>
-      <w:pPr>
-        <w:pStyle w:val="Paragraphedeliste"/>
-        <w:tabs>
-          <w:tab w:val="left" w:pos="1401"/>
-        </w:tabs>
-        <w:spacing w:before="20"/>
-        <w:ind w:firstLine="0"/>
-        <w:jc w:val="center"/>
-        <w:rPr>
-          <w:i/>
-          <w:lang w:val="fr-FR"/>
-        </w:rPr>
-      </w:pPr>
-    </w:p>
-    <w:p>
-      <w:pPr>
-        <w:widowControl/>
-        <w:autoSpaceDE/>
-        <w:autoSpaceDN/>
-        <w:spacing w:after="160" w:line="259" w:lineRule="auto"/>
-        <w:rPr>
-          <w:i/>
-          <w:lang w:val="fr-FR"/>
-        </w:rPr>
-      </w:pPr>
-      <w:r>
-        <w:rPr>
-          <w:i/>
-          <w:lang w:val="fr-FR"/>
-        </w:rPr>
-        <w:br w:type="page"/>
-      </w:r>
-    </w:p>
-    <w:p>
-      <w:pPr>
-        <w:tabs>
-          <w:tab w:val="left" w:pos="1401"/>
-        </w:tabs>
-        <w:spacing w:before="20"/>
-        <w:rPr>
-          <w:lang w:val="fr-FR"/>
-        </w:rPr>
-      </w:pPr>
-    </w:p>
-    <w:p>
-      <w:pPr>
-        <w:pStyle w:val="Titre1"/>
-        <w:numPr>
-          <w:ilvl w:val="0"/>
-          <w:numId w:val="1"/>
-        </w:numPr>
-        <w:tabs>
-          <w:tab w:val="left" w:pos="1112"/>
-          <w:tab w:val="left" w:pos="1113"/>
-        </w:tabs>
-        <w:spacing w:before="162"/>
-        <w:ind w:hanging="433"/>
-        <w:rPr>
-          <w:lang w:val="fr-FR"/>
-        </w:rPr>
-      </w:pPr>
-      <w:bookmarkStart w:id="4" w:name="_Toc77620186"/>
-      <w:r>
-        <w:rPr>
-          <w:lang w:val="fr-FR"/>
-        </w:rPr>
-        <w:t>Utilisation</w:t>
-      </w:r>
-      <w:r>
-        <w:rPr>
-          <w:spacing w:val="-6"/>
-          <w:lang w:val="fr-FR"/>
-        </w:rPr>
-        <w:t xml:space="preserve"> </w:t>
-      </w:r>
-      <w:r>
-        <w:rPr>
-          <w:lang w:val="fr-FR"/>
-        </w:rPr>
-        <w:t>du script</w:t>
-      </w:r>
-      <w:r>
-        <w:rPr>
-          <w:spacing w:val="-1"/>
-          <w:lang w:val="fr-FR"/>
-        </w:rPr>
-        <w:t xml:space="preserve"> </w:t>
-      </w:r>
-      <w:bookmarkEnd w:id="4"/>
-      <w:r>
-        <w:rPr>
-          <w:lang w:val="fr-FR"/>
-        </w:rPr>
-        <w:t>capture_trafic.py</w:t>
-      </w:r>
-    </w:p>
-    <w:p>
-      <w:pPr>
-        <w:pStyle w:val="Corpsdetexte"/>
-        <w:spacing w:before="31" w:line="259" w:lineRule="auto"/>
-        <w:ind w:left="680" w:right="284"/>
-        <w:rPr>
-          <w:lang w:val="fr-FR"/>
-        </w:rPr>
-      </w:pPr>
-      <w:r>
-        <w:rPr>
-          <w:lang w:val="fr-FR"/>
-        </w:rPr>
-        <w:t xml:space="preserve">Ce chapitre va expliquer comment utiliser le script </w:t>
-      </w:r>
-      <w:r>
-        <w:rPr>
-          <w:lang w:val="fr-FR"/>
-        </w:rPr>
-        <w:t>capture_trafic.py</w:t>
-      </w:r>
-      <w:r>
-        <w:rPr>
-          <w:lang w:val="fr-FR"/>
-        </w:rPr>
-        <w:t xml:space="preserve"> </w:t>
-      </w:r>
-      <w:r>
-        <w:rPr>
-          <w:lang w:val="fr-FR"/>
-        </w:rPr>
-        <w:t xml:space="preserve">situé dans le dossier </w:t>
-      </w:r>
-      <w:proofErr w:type="spellStart"/>
-      <w:r>
-        <w:rPr>
-          <w:lang w:val="fr-FR"/>
-        </w:rPr>
-        <w:t>Python_Scripts</w:t>
-      </w:r>
-      <w:proofErr w:type="spellEnd"/>
-      <w:r>
-        <w:rPr>
-          <w:lang w:val="fr-FR"/>
-        </w:rPr>
-        <w:t xml:space="preserve"> à la racine des annexes. Ce script va permettre de </w:t>
-      </w:r>
-      <w:r>
-        <w:rPr>
-          <w:lang w:val="fr-FR"/>
-        </w:rPr>
-        <w:t xml:space="preserve">capturer le trafic générer par les clients pour le transmettre à </w:t>
-      </w:r>
-      <w:proofErr w:type="spellStart"/>
-      <w:r>
-        <w:rPr>
-          <w:lang w:val="fr-FR"/>
-        </w:rPr>
-        <w:t>Elasticsearch</w:t>
-      </w:r>
-      <w:proofErr w:type="spellEnd"/>
-      <w:r>
-        <w:rPr>
-          <w:lang w:val="fr-FR"/>
-        </w:rPr>
-        <w:t xml:space="preserve"> et pouvoir visualiser la capture sur </w:t>
-      </w:r>
-      <w:proofErr w:type="spellStart"/>
-      <w:r>
-        <w:rPr>
-          <w:lang w:val="fr-FR"/>
-        </w:rPr>
-        <w:t>Grafana</w:t>
-      </w:r>
-      <w:proofErr w:type="spellEnd"/>
-      <w:r>
-        <w:rPr>
-          <w:lang w:val="fr-FR"/>
-        </w:rPr>
-        <w:t>.</w:t>
-      </w:r>
-    </w:p>
-    <w:p>
-      <w:pPr>
-        <w:pStyle w:val="Corpsdetexte"/>
-        <w:spacing w:before="31" w:line="259" w:lineRule="auto"/>
-        <w:ind w:left="680" w:right="284"/>
-        <w:rPr>
-          <w:lang w:val="fr-FR"/>
-        </w:rPr>
-      </w:pPr>
-      <w:r>
-        <w:rPr>
-          <w:lang w:val="fr-FR"/>
-        </w:rPr>
-        <w:t>Voici un exemple d’exécution de script</w:t>
-      </w:r>
-    </w:p>
-    <w:p>
-      <w:pPr>
-        <w:pStyle w:val="Paragraphedeliste"/>
-        <w:numPr>
-          <w:ilvl w:val="2"/>
-          <w:numId w:val="1"/>
-        </w:numPr>
-        <w:tabs>
-          <w:tab w:val="left" w:pos="1401"/>
-        </w:tabs>
-        <w:spacing w:before="23"/>
-        <w:ind w:hanging="361"/>
-        <w:rPr>
-          <w:i/>
-          <w:lang w:val="fr-FR"/>
-        </w:rPr>
-      </w:pPr>
-      <w:r>
-        <w:rPr>
-          <w:lang w:val="fr-FR"/>
-        </w:rPr>
-        <w:t>Choisir parmi les 2 méthodes mises à disposition. Un conseil vous sera donné sur la méthode à préférer si peu de RAM est disponible sur votre machine.</w:t>
-      </w:r>
-    </w:p>
-    <w:p>
-      <w:pPr>
-        <w:pStyle w:val="Paragraphedeliste"/>
-        <w:tabs>
-          <w:tab w:val="left" w:pos="1401"/>
-        </w:tabs>
-        <w:spacing w:before="23"/>
-        <w:ind w:firstLine="0"/>
-        <w:rPr>
-          <w:i/>
-          <w:lang w:val="fr-FR"/>
-        </w:rPr>
-      </w:pPr>
-      <w:r>
-        <w:rPr>
-          <w:noProof/>
-        </w:rPr>
-        <w:drawing>
-          <wp:inline distT="0" distB="0" distL="0" distR="0" wp14:anchorId="3C1E887D" wp14:editId="36480106">
-            <wp:extent cx="5410200" cy="900109"/>
-            <wp:effectExtent l="0" t="0" r="0" b="0"/>
-            <wp:docPr id="6" name="Image 6"/>
-            <wp:cNvGraphicFramePr>
-              <a:graphicFrameLocks xmlns:a="http://schemas.openxmlformats.org/drawingml/2006/main" noChangeAspect="1"/>
-            </wp:cNvGraphicFramePr>
-            <a:graphic xmlns:a="http://schemas.openxmlformats.org/drawingml/2006/main">
-              <a:graphicData uri="http://schemas.openxmlformats.org/drawingml/2006/picture">
-                <pic:pic xmlns:pic="http://schemas.openxmlformats.org/drawingml/2006/picture">
-                  <pic:nvPicPr>
-                    <pic:cNvPr id="1" name=""/>
-                    <pic:cNvPicPr/>
-                  </pic:nvPicPr>
-                  <pic:blipFill>
-                    <a:blip r:embed="rId16"/>
-                    <a:stretch>
-                      <a:fillRect/>
-                    </a:stretch>
-                  </pic:blipFill>
-                  <pic:spPr>
-                    <a:xfrm>
-                      <a:off x="0" y="0"/>
-                      <a:ext cx="5449908" cy="906715"/>
-                    </a:xfrm>
-                    <a:prstGeom prst="rect">
-                      <a:avLst/>
-                    </a:prstGeom>
-                  </pic:spPr>
-                </pic:pic>
-              </a:graphicData>
-            </a:graphic>
-          </wp:inline>
-        </w:drawing>
-      </w:r>
-    </w:p>
-    <w:p>
-      <w:pPr>
-        <w:pStyle w:val="Paragraphedeliste"/>
-        <w:numPr>
-          <w:ilvl w:val="2"/>
-          <w:numId w:val="1"/>
-        </w:numPr>
-        <w:tabs>
-          <w:tab w:val="left" w:pos="1401"/>
-        </w:tabs>
-        <w:spacing w:before="20"/>
-        <w:ind w:hanging="361"/>
-        <w:rPr>
-          <w:lang w:val="fr-FR"/>
-        </w:rPr>
-      </w:pPr>
-      <w:r>
-        <w:rPr>
-          <w:iCs/>
-          <w:lang w:val="fr-FR"/>
-        </w:rPr>
-        <w:t xml:space="preserve">Choisir un nom de capture. Attention étant le nom de l’index sur </w:t>
-      </w:r>
-      <w:proofErr w:type="spellStart"/>
-      <w:r>
-        <w:rPr>
-          <w:iCs/>
-          <w:lang w:val="fr-FR"/>
-        </w:rPr>
-        <w:t>Elasticsearch</w:t>
-      </w:r>
-      <w:proofErr w:type="spellEnd"/>
-      <w:r>
-        <w:rPr>
-          <w:iCs/>
-          <w:lang w:val="fr-FR"/>
-        </w:rPr>
-        <w:t xml:space="preserve"> une certaine nomenclature sera à respecter</w:t>
-      </w:r>
-    </w:p>
-    <w:p>
-      <w:pPr>
-        <w:pStyle w:val="Paragraphedeliste"/>
-        <w:tabs>
-          <w:tab w:val="left" w:pos="1401"/>
-        </w:tabs>
-        <w:spacing w:before="20"/>
-        <w:ind w:firstLine="0"/>
-        <w:rPr>
-          <w:lang w:val="fr-FR"/>
-        </w:rPr>
-      </w:pPr>
-      <w:r>
-        <w:rPr>
-          <w:noProof/>
-        </w:rPr>
-        <w:drawing>
-          <wp:inline distT="0" distB="0" distL="0" distR="0" wp14:anchorId="385C798D" wp14:editId="0B149057">
-            <wp:extent cx="5400675" cy="999125"/>
-            <wp:effectExtent l="0" t="0" r="0" b="0"/>
-            <wp:docPr id="7" name="Image 7"/>
-            <wp:cNvGraphicFramePr>
-              <a:graphicFrameLocks xmlns:a="http://schemas.openxmlformats.org/drawingml/2006/main" noChangeAspect="1"/>
-            </wp:cNvGraphicFramePr>
-            <a:graphic xmlns:a="http://schemas.openxmlformats.org/drawingml/2006/main">
-              <a:graphicData uri="http://schemas.openxmlformats.org/drawingml/2006/picture">
-                <pic:pic xmlns:pic="http://schemas.openxmlformats.org/drawingml/2006/picture">
-                  <pic:nvPicPr>
-                    <pic:cNvPr id="1" name=""/>
-                    <pic:cNvPicPr/>
-                  </pic:nvPicPr>
-                  <pic:blipFill>
-                    <a:blip r:embed="rId17"/>
-                    <a:stretch>
-                      <a:fillRect/>
-                    </a:stretch>
-                  </pic:blipFill>
-                  <pic:spPr>
-                    <a:xfrm>
-                      <a:off x="0" y="0"/>
-                      <a:ext cx="5437344" cy="1005909"/>
-                    </a:xfrm>
-                    <a:prstGeom prst="rect">
-                      <a:avLst/>
-                    </a:prstGeom>
-                  </pic:spPr>
-                </pic:pic>
-              </a:graphicData>
-            </a:graphic>
-          </wp:inline>
-        </w:drawing>
-      </w:r>
-    </w:p>
-    <w:p>
-      <w:pPr>
-        <w:pStyle w:val="Paragraphedeliste"/>
-        <w:numPr>
-          <w:ilvl w:val="2"/>
-          <w:numId w:val="1"/>
-        </w:numPr>
-        <w:tabs>
-          <w:tab w:val="left" w:pos="1401"/>
-        </w:tabs>
-        <w:spacing w:before="20"/>
-        <w:ind w:hanging="361"/>
-        <w:rPr>
-          <w:lang w:val="fr-FR"/>
-        </w:rPr>
-      </w:pPr>
-      <w:r>
-        <w:rPr>
-          <w:lang w:val="fr-FR"/>
-        </w:rPr>
-        <w:t xml:space="preserve">Les services seront démarrés et la capture commencera. Pour arrêter une capture il faudra effectuer la suite de touche </w:t>
-      </w:r>
-      <w:proofErr w:type="spellStart"/>
-      <w:r>
-        <w:rPr>
-          <w:lang w:val="fr-FR"/>
-        </w:rPr>
-        <w:t>Ctrl+C</w:t>
-      </w:r>
-      <w:proofErr w:type="spellEnd"/>
-      <w:r>
-        <w:rPr>
-          <w:lang w:val="fr-FR"/>
-        </w:rPr>
-        <w:t xml:space="preserve">. Si </w:t>
-      </w:r>
-      <w:proofErr w:type="spellStart"/>
-      <w:r>
-        <w:rPr>
-          <w:lang w:val="fr-FR"/>
-        </w:rPr>
-        <w:t>Elasticsearch</w:t>
-      </w:r>
-      <w:proofErr w:type="spellEnd"/>
-      <w:r>
-        <w:rPr>
-          <w:lang w:val="fr-FR"/>
-        </w:rPr>
-        <w:t xml:space="preserve"> est déjà actif il ne sera pas démarré.</w:t>
-      </w:r>
-    </w:p>
-    <w:p>
-      <w:pPr>
-        <w:pStyle w:val="Paragraphedeliste"/>
-        <w:tabs>
-          <w:tab w:val="left" w:pos="1401"/>
-        </w:tabs>
-        <w:spacing w:before="20"/>
-        <w:ind w:firstLine="0"/>
-        <w:rPr>
-          <w:lang w:val="fr-FR"/>
-        </w:rPr>
-      </w:pPr>
-      <w:r>
-        <w:rPr>
-          <w:noProof/>
-        </w:rPr>
-        <w:drawing>
-          <wp:inline distT="0" distB="0" distL="0" distR="0" wp14:anchorId="53D8384F" wp14:editId="01C46F99">
-            <wp:extent cx="5372100" cy="1613210"/>
-            <wp:effectExtent l="0" t="0" r="0" b="6350"/>
-            <wp:docPr id="8" name="Image 8"/>
-            <wp:cNvGraphicFramePr>
-              <a:graphicFrameLocks xmlns:a="http://schemas.openxmlformats.org/drawingml/2006/main" noChangeAspect="1"/>
-            </wp:cNvGraphicFramePr>
-            <a:graphic xmlns:a="http://schemas.openxmlformats.org/drawingml/2006/main">
-              <a:graphicData uri="http://schemas.openxmlformats.org/drawingml/2006/picture">
-                <pic:pic xmlns:pic="http://schemas.openxmlformats.org/drawingml/2006/picture">
-                  <pic:nvPicPr>
-                    <pic:cNvPr id="1" name=""/>
-                    <pic:cNvPicPr/>
-                  </pic:nvPicPr>
-                  <pic:blipFill>
-                    <a:blip r:embed="rId18"/>
-                    <a:stretch>
-                      <a:fillRect/>
-                    </a:stretch>
-                  </pic:blipFill>
-                  <pic:spPr>
-                    <a:xfrm>
-                      <a:off x="0" y="0"/>
-                      <a:ext cx="5405730" cy="1623309"/>
-                    </a:xfrm>
-                    <a:prstGeom prst="rect">
-                      <a:avLst/>
-                    </a:prstGeom>
-                  </pic:spPr>
-                </pic:pic>
-              </a:graphicData>
-            </a:graphic>
-          </wp:inline>
-        </w:drawing>
-      </w:r>
-    </w:p>
-    <w:p>
-      <w:pPr>
-        <w:pStyle w:val="Paragraphedeliste"/>
-        <w:numPr>
-          <w:ilvl w:val="2"/>
-          <w:numId w:val="1"/>
-        </w:numPr>
-        <w:tabs>
-          <w:tab w:val="left" w:pos="1401"/>
-        </w:tabs>
-        <w:spacing w:before="20"/>
-        <w:ind w:hanging="361"/>
-        <w:rPr>
-          <w:lang w:val="fr-FR"/>
-        </w:rPr>
-      </w:pPr>
-      <w:r>
-        <w:rPr>
-          <w:lang w:val="fr-FR"/>
-        </w:rPr>
-        <w:t xml:space="preserve">Une fois le transfert sur </w:t>
-      </w:r>
-      <w:proofErr w:type="spellStart"/>
-      <w:r>
-        <w:rPr>
-          <w:lang w:val="fr-FR"/>
-        </w:rPr>
-        <w:t>Elasticsearch</w:t>
-      </w:r>
-      <w:proofErr w:type="spellEnd"/>
-      <w:r>
-        <w:rPr>
-          <w:lang w:val="fr-FR"/>
-        </w:rPr>
-        <w:t xml:space="preserve"> terminé. Le script arrêtera le logiciel </w:t>
-      </w:r>
-      <w:proofErr w:type="spellStart"/>
-      <w:r>
-        <w:rPr>
-          <w:lang w:val="fr-FR"/>
-        </w:rPr>
-        <w:t>Logsatsh</w:t>
-      </w:r>
-      <w:proofErr w:type="spellEnd"/>
-      <w:r>
-        <w:rPr>
-          <w:lang w:val="fr-FR"/>
-        </w:rPr>
-        <w:t>.</w:t>
-      </w:r>
-    </w:p>
-    <w:p>
-      <w:pPr>
-        <w:pStyle w:val="Paragraphedeliste"/>
-        <w:tabs>
-          <w:tab w:val="left" w:pos="1401"/>
-        </w:tabs>
-        <w:spacing w:before="20"/>
-        <w:ind w:firstLine="0"/>
-        <w:rPr>
-          <w:lang w:val="fr-FR"/>
-        </w:rPr>
-      </w:pPr>
-      <w:r>
-        <w:rPr>
-          <w:noProof/>
-        </w:rPr>
-        <w:drawing>
-          <wp:inline distT="0" distB="0" distL="0" distR="0" wp14:anchorId="5478E665" wp14:editId="2EFE9627">
-            <wp:extent cx="5374321" cy="2085975"/>
-            <wp:effectExtent l="0" t="0" r="0" b="0"/>
-            <wp:docPr id="9" name="Image 9"/>
             <wp:cNvGraphicFramePr>
               <a:graphicFrameLocks xmlns:a="http://schemas.openxmlformats.org/drawingml/2006/main" noChangeAspect="1"/>
             </wp:cNvGraphicFramePr>
@@ -2891,6 +1506,1295 @@
                   <pic:spPr>
                     <a:xfrm>
                       <a:off x="0" y="0"/>
+                      <a:ext cx="3598315" cy="2663320"/>
+                    </a:xfrm>
+                    <a:prstGeom prst="rect">
+                      <a:avLst/>
+                    </a:prstGeom>
+                  </pic:spPr>
+                </pic:pic>
+              </a:graphicData>
+            </a:graphic>
+          </wp:inline>
+        </w:drawing>
+      </w:r>
+    </w:p>
+    <w:p>
+      <w:pPr>
+        <w:pStyle w:val="Paragraphedeliste"/>
+        <w:numPr>
+          <w:ilvl w:val="2"/>
+          <w:numId w:val="1"/>
+        </w:numPr>
+        <w:tabs>
+          <w:tab w:val="left" w:pos="1401"/>
+        </w:tabs>
+        <w:spacing w:before="23"/>
+        <w:ind w:hanging="361"/>
+        <w:rPr>
+          <w:i/>
+          <w:lang w:val="fr-FR"/>
+        </w:rPr>
+      </w:pPr>
+      <w:r>
+        <w:rPr>
+          <w:lang w:val="fr-FR"/>
+        </w:rPr>
+        <w:t xml:space="preserve">Cliquez sur le </w:t>
+      </w:r>
+      <w:r>
+        <w:rPr>
+          <w:lang w:val="fr-FR"/>
+        </w:rPr>
+        <w:t>bouton</w:t>
+      </w:r>
+      <w:r>
+        <w:rPr>
+          <w:lang w:val="fr-FR"/>
+        </w:rPr>
+        <w:t xml:space="preserve"> </w:t>
+      </w:r>
+      <w:r>
+        <w:rPr>
+          <w:i/>
+          <w:iCs/>
+          <w:lang w:val="fr-FR"/>
+        </w:rPr>
+        <w:t>Download config file</w:t>
+      </w:r>
+      <w:r>
+        <w:rPr>
+          <w:lang w:val="fr-FR"/>
+        </w:rPr>
+        <w:t xml:space="preserve"> </w:t>
+      </w:r>
+      <w:r>
+        <w:rPr>
+          <w:lang w:val="fr-FR"/>
+        </w:rPr>
+        <w:t>pour générer le fichier. Celui-ci sera téléchargé</w:t>
+      </w:r>
+      <w:r>
+        <w:rPr>
+          <w:lang w:val="fr-FR"/>
+        </w:rPr>
+        <w:t xml:space="preserve"> dans le dossier Download</w:t>
+      </w:r>
+    </w:p>
+    <w:p>
+      <w:pPr>
+        <w:pStyle w:val="Paragraphedeliste"/>
+        <w:numPr>
+          <w:ilvl w:val="2"/>
+          <w:numId w:val="1"/>
+        </w:numPr>
+        <w:tabs>
+          <w:tab w:val="left" w:pos="1401"/>
+        </w:tabs>
+        <w:spacing w:before="23"/>
+        <w:ind w:hanging="361"/>
+        <w:rPr>
+          <w:i/>
+          <w:lang w:val="fr-FR"/>
+        </w:rPr>
+      </w:pPr>
+      <w:r>
+        <w:rPr>
+          <w:lang w:val="fr-FR"/>
+        </w:rPr>
+        <w:t xml:space="preserve">Lancez le script </w:t>
+      </w:r>
+      <w:r>
+        <w:rPr>
+          <w:lang w:val="fr-FR"/>
+        </w:rPr>
+        <w:t>mitmproxy_configfile_start.py</w:t>
+      </w:r>
+      <w:r>
+        <w:rPr>
+          <w:lang w:val="fr-FR"/>
+        </w:rPr>
+        <w:t xml:space="preserve"> avec la commande python3 /</w:t>
+      </w:r>
+      <w:proofErr w:type="spellStart"/>
+      <w:r>
+        <w:rPr>
+          <w:lang w:val="fr-FR"/>
+        </w:rPr>
+        <w:t>etc</w:t>
+      </w:r>
+      <w:proofErr w:type="spellEnd"/>
+      <w:r>
+        <w:rPr>
+          <w:lang w:val="fr-FR"/>
+        </w:rPr>
+        <w:t>/</w:t>
+      </w:r>
+      <w:r>
+        <w:rPr>
+          <w:lang w:val="fr-FR"/>
+        </w:rPr>
+        <w:t xml:space="preserve"> </w:t>
+      </w:r>
+      <w:r>
+        <w:rPr>
+          <w:lang w:val="fr-FR"/>
+        </w:rPr>
+        <w:t>mitmproxy_configfile_start.py</w:t>
+      </w:r>
+    </w:p>
+    <w:p>
+      <w:pPr>
+        <w:pStyle w:val="Paragraphedeliste"/>
+        <w:numPr>
+          <w:ilvl w:val="2"/>
+          <w:numId w:val="1"/>
+        </w:numPr>
+        <w:tabs>
+          <w:tab w:val="left" w:pos="1401"/>
+        </w:tabs>
+        <w:spacing w:before="23"/>
+        <w:ind w:hanging="361"/>
+        <w:rPr>
+          <w:i/>
+          <w:lang w:val="fr-FR"/>
+        </w:rPr>
+      </w:pPr>
+      <w:r>
+        <w:rPr>
+          <w:lang w:val="fr-FR"/>
+        </w:rPr>
+        <w:t>Choisir le fichier généré</w:t>
+      </w:r>
+    </w:p>
+    <w:p>
+      <w:pPr>
+        <w:pStyle w:val="Paragraphedeliste"/>
+        <w:tabs>
+          <w:tab w:val="left" w:pos="1401"/>
+        </w:tabs>
+        <w:spacing w:before="23"/>
+        <w:ind w:firstLine="0"/>
+        <w:jc w:val="center"/>
+        <w:rPr>
+          <w:i/>
+          <w:lang w:val="fr-FR"/>
+        </w:rPr>
+      </w:pPr>
+      <w:r>
+        <w:rPr>
+          <w:noProof/>
+        </w:rPr>
+        <w:drawing>
+          <wp:inline distT="0" distB="0" distL="0" distR="0" wp14:anchorId="6E541BA3" wp14:editId="1CBBF769">
+            <wp:extent cx="4249898" cy="2800350"/>
+            <wp:effectExtent l="0" t="0" r="0" b="0"/>
+            <wp:docPr id="3" name="Image 3"/>
+            <wp:cNvGraphicFramePr>
+              <a:graphicFrameLocks xmlns:a="http://schemas.openxmlformats.org/drawingml/2006/main" noChangeAspect="1"/>
+            </wp:cNvGraphicFramePr>
+            <a:graphic xmlns:a="http://schemas.openxmlformats.org/drawingml/2006/main">
+              <a:graphicData uri="http://schemas.openxmlformats.org/drawingml/2006/picture">
+                <pic:pic xmlns:pic="http://schemas.openxmlformats.org/drawingml/2006/picture">
+                  <pic:nvPicPr>
+                    <pic:cNvPr id="1" name=""/>
+                    <pic:cNvPicPr/>
+                  </pic:nvPicPr>
+                  <pic:blipFill>
+                    <a:blip r:embed="rId20"/>
+                    <a:stretch>
+                      <a:fillRect/>
+                    </a:stretch>
+                  </pic:blipFill>
+                  <pic:spPr>
+                    <a:xfrm>
+                      <a:off x="0" y="0"/>
+                      <a:ext cx="4261378" cy="2807915"/>
+                    </a:xfrm>
+                    <a:prstGeom prst="rect">
+                      <a:avLst/>
+                    </a:prstGeom>
+                  </pic:spPr>
+                </pic:pic>
+              </a:graphicData>
+            </a:graphic>
+          </wp:inline>
+        </w:drawing>
+      </w:r>
+    </w:p>
+    <w:p>
+      <w:pPr>
+        <w:pStyle w:val="Paragraphedeliste"/>
+        <w:tabs>
+          <w:tab w:val="left" w:pos="1401"/>
+        </w:tabs>
+        <w:spacing w:before="23"/>
+        <w:ind w:firstLine="0"/>
+        <w:rPr>
+          <w:i/>
+          <w:lang w:val="fr-FR"/>
+        </w:rPr>
+      </w:pPr>
+    </w:p>
+    <w:p>
+      <w:pPr>
+        <w:pStyle w:val="Paragraphedeliste"/>
+        <w:numPr>
+          <w:ilvl w:val="2"/>
+          <w:numId w:val="1"/>
+        </w:numPr>
+        <w:tabs>
+          <w:tab w:val="left" w:pos="1401"/>
+        </w:tabs>
+        <w:spacing w:before="23"/>
+        <w:ind w:hanging="361"/>
+        <w:rPr>
+          <w:i/>
+          <w:lang w:val="fr-FR"/>
+        </w:rPr>
+      </w:pPr>
+      <w:r>
+        <w:rPr>
+          <w:lang w:val="fr-FR"/>
+        </w:rPr>
+        <w:t xml:space="preserve">Vous pouvez vérifier le bon fonctionnement du fichier en regardant les sites que </w:t>
+      </w:r>
+      <w:proofErr w:type="spellStart"/>
+      <w:r>
+        <w:rPr>
+          <w:lang w:val="fr-FR"/>
+        </w:rPr>
+        <w:t>MitmProxy</w:t>
+      </w:r>
+      <w:proofErr w:type="spellEnd"/>
+      <w:r>
+        <w:rPr>
+          <w:lang w:val="fr-FR"/>
+        </w:rPr>
+        <w:t xml:space="preserve"> va bloquer.</w:t>
+      </w:r>
+    </w:p>
+    <w:p>
+      <w:pPr>
+        <w:pStyle w:val="Paragraphedeliste"/>
+        <w:tabs>
+          <w:tab w:val="left" w:pos="1401"/>
+        </w:tabs>
+        <w:spacing w:before="23"/>
+        <w:ind w:firstLine="0"/>
+        <w:jc w:val="center"/>
+        <w:rPr>
+          <w:i/>
+          <w:lang w:val="fr-FR"/>
+        </w:rPr>
+      </w:pPr>
+      <w:r>
+        <w:rPr>
+          <w:noProof/>
+        </w:rPr>
+        <w:drawing>
+          <wp:inline distT="0" distB="0" distL="0" distR="0" wp14:anchorId="25F7371E" wp14:editId="501D9635">
+            <wp:extent cx="5295900" cy="1165604"/>
+            <wp:effectExtent l="0" t="0" r="0" b="0"/>
+            <wp:docPr id="4" name="Image 4"/>
+            <wp:cNvGraphicFramePr>
+              <a:graphicFrameLocks xmlns:a="http://schemas.openxmlformats.org/drawingml/2006/main" noChangeAspect="1"/>
+            </wp:cNvGraphicFramePr>
+            <a:graphic xmlns:a="http://schemas.openxmlformats.org/drawingml/2006/main">
+              <a:graphicData uri="http://schemas.openxmlformats.org/drawingml/2006/picture">
+                <pic:pic xmlns:pic="http://schemas.openxmlformats.org/drawingml/2006/picture">
+                  <pic:nvPicPr>
+                    <pic:cNvPr id="1" name=""/>
+                    <pic:cNvPicPr/>
+                  </pic:nvPicPr>
+                  <pic:blipFill>
+                    <a:blip r:embed="rId21"/>
+                    <a:stretch>
+                      <a:fillRect/>
+                    </a:stretch>
+                  </pic:blipFill>
+                  <pic:spPr>
+                    <a:xfrm>
+                      <a:off x="0" y="0"/>
+                      <a:ext cx="5320325" cy="1170980"/>
+                    </a:xfrm>
+                    <a:prstGeom prst="rect">
+                      <a:avLst/>
+                    </a:prstGeom>
+                  </pic:spPr>
+                </pic:pic>
+              </a:graphicData>
+            </a:graphic>
+          </wp:inline>
+        </w:drawing>
+      </w:r>
+    </w:p>
+    <w:p>
+      <w:pPr>
+        <w:pStyle w:val="Corpsdetexte"/>
+        <w:spacing w:before="31" w:line="259" w:lineRule="auto"/>
+        <w:ind w:left="680" w:right="284"/>
+        <w:rPr>
+          <w:lang w:val="fr-FR"/>
+        </w:rPr>
+      </w:pPr>
+    </w:p>
+    <w:p>
+      <w:pPr>
+        <w:pStyle w:val="Titre1"/>
+        <w:tabs>
+          <w:tab w:val="left" w:pos="1112"/>
+          <w:tab w:val="left" w:pos="1113"/>
+        </w:tabs>
+        <w:rPr>
+          <w:lang w:val="fr-FR"/>
+        </w:rPr>
+        <w:sectPr>
+          <w:pgSz w:w="12240" w:h="15840"/>
+          <w:pgMar w:top="1280" w:right="1280" w:bottom="1200" w:left="760" w:header="403" w:footer="1000" w:gutter="0"/>
+          <w:cols w:space="720"/>
+        </w:sectPr>
+      </w:pPr>
+    </w:p>
+    <w:p>
+      <w:pPr>
+        <w:pStyle w:val="Corpsdetexte"/>
+        <w:rPr>
+          <w:sz w:val="20"/>
+          <w:lang w:val="fr-FR"/>
+        </w:rPr>
+      </w:pPr>
+    </w:p>
+    <w:p>
+      <w:pPr>
+        <w:pStyle w:val="Titre1"/>
+        <w:numPr>
+          <w:ilvl w:val="0"/>
+          <w:numId w:val="1"/>
+        </w:numPr>
+        <w:tabs>
+          <w:tab w:val="left" w:pos="1112"/>
+          <w:tab w:val="left" w:pos="1113"/>
+        </w:tabs>
+        <w:ind w:hanging="433"/>
+        <w:rPr>
+          <w:lang w:val="fr-FR"/>
+        </w:rPr>
+      </w:pPr>
+      <w:bookmarkStart w:id="2" w:name="_Hlk77619268"/>
+      <w:bookmarkStart w:id="3" w:name="_Toc78208686"/>
+      <w:r>
+        <w:rPr>
+          <w:lang w:val="fr-FR"/>
+        </w:rPr>
+        <w:t xml:space="preserve">Utilisation du script </w:t>
+      </w:r>
+      <w:r>
+        <w:rPr>
+          <w:lang w:val="fr-FR"/>
+        </w:rPr>
+        <w:t>discover_clients_veyon</w:t>
+      </w:r>
+      <w:r>
+        <w:rPr>
+          <w:lang w:val="fr-FR"/>
+        </w:rPr>
+        <w:t>.</w:t>
+      </w:r>
+      <w:r>
+        <w:rPr>
+          <w:lang w:val="fr-FR"/>
+        </w:rPr>
+        <w:t>py</w:t>
+      </w:r>
+      <w:bookmarkEnd w:id="3"/>
+    </w:p>
+    <w:bookmarkEnd w:id="2"/>
+    <w:p>
+      <w:pPr>
+        <w:pStyle w:val="Corpsdetexte"/>
+        <w:spacing w:before="31" w:line="259" w:lineRule="auto"/>
+        <w:ind w:left="680" w:right="284"/>
+        <w:rPr>
+          <w:lang w:val="fr-FR"/>
+        </w:rPr>
+      </w:pPr>
+      <w:r>
+        <w:rPr>
+          <w:lang w:val="fr-FR"/>
+        </w:rPr>
+        <w:t xml:space="preserve">Ce chapitre va expliquer comment utiliser le script </w:t>
+      </w:r>
+      <w:r>
+        <w:rPr>
+          <w:lang w:val="fr-FR"/>
+        </w:rPr>
+        <w:t>discover_clients_veyon</w:t>
+      </w:r>
+      <w:r>
+        <w:rPr>
+          <w:lang w:val="fr-FR"/>
+        </w:rPr>
+        <w:t>.</w:t>
+      </w:r>
+      <w:r>
+        <w:rPr>
+          <w:lang w:val="fr-FR"/>
+        </w:rPr>
+        <w:t>py</w:t>
+      </w:r>
+      <w:r>
+        <w:rPr>
+          <w:lang w:val="fr-FR"/>
+        </w:rPr>
+        <w:t xml:space="preserve"> situé dans le dossier </w:t>
+      </w:r>
+      <w:r>
+        <w:rPr>
+          <w:lang w:val="fr-FR"/>
+        </w:rPr>
+        <w:t>/</w:t>
+      </w:r>
+      <w:proofErr w:type="spellStart"/>
+      <w:r>
+        <w:rPr>
+          <w:lang w:val="fr-FR"/>
+        </w:rPr>
+        <w:t>usr</w:t>
+      </w:r>
+      <w:proofErr w:type="spellEnd"/>
+      <w:r>
+        <w:rPr>
+          <w:lang w:val="fr-FR"/>
+        </w:rPr>
+        <w:t>/local/bin</w:t>
+      </w:r>
+      <w:r>
+        <w:rPr>
+          <w:lang w:val="fr-FR"/>
+        </w:rPr>
+        <w:t xml:space="preserve"> </w:t>
+      </w:r>
+      <w:r>
+        <w:rPr>
+          <w:lang w:val="fr-FR"/>
+        </w:rPr>
+        <w:t>sur le serveur</w:t>
+      </w:r>
+      <w:r>
+        <w:rPr>
+          <w:lang w:val="fr-FR"/>
+        </w:rPr>
+        <w:t xml:space="preserve">. </w:t>
+      </w:r>
+      <w:r>
+        <w:rPr>
+          <w:lang w:val="fr-FR"/>
+        </w:rPr>
+        <w:t>Il</w:t>
+      </w:r>
+      <w:r>
+        <w:rPr>
+          <w:lang w:val="fr-FR"/>
+        </w:rPr>
+        <w:t xml:space="preserve"> va permettre de configurer les machines disponibles sur le réseau dans </w:t>
+      </w:r>
+      <w:proofErr w:type="spellStart"/>
+      <w:r>
+        <w:rPr>
+          <w:lang w:val="fr-FR"/>
+        </w:rPr>
+        <w:t>Veyon</w:t>
+      </w:r>
+      <w:proofErr w:type="spellEnd"/>
+      <w:r>
+        <w:rPr>
+          <w:lang w:val="fr-FR"/>
+        </w:rPr>
+        <w:t xml:space="preserve"> pour pouvoir surveiller leur écran. Pour pouvoir l</w:t>
+      </w:r>
+      <w:r>
+        <w:rPr>
+          <w:lang w:val="fr-FR"/>
+        </w:rPr>
+        <w:t>e lancer</w:t>
+      </w:r>
+      <w:r>
+        <w:rPr>
+          <w:lang w:val="fr-FR"/>
+        </w:rPr>
+        <w:t xml:space="preserve"> vous devrez avoir </w:t>
+      </w:r>
+      <w:proofErr w:type="gramStart"/>
+      <w:r>
+        <w:rPr>
+          <w:lang w:val="fr-FR"/>
+        </w:rPr>
+        <w:t>les droits administrateur</w:t>
+      </w:r>
+      <w:proofErr w:type="gramEnd"/>
+      <w:r>
+        <w:rPr>
+          <w:lang w:val="fr-FR"/>
+        </w:rPr>
+        <w:t xml:space="preserve"> sur la machine ainsi qu’un serveur Zabbix fonctionnel et </w:t>
+      </w:r>
+      <w:proofErr w:type="spellStart"/>
+      <w:r>
+        <w:rPr>
+          <w:lang w:val="fr-FR"/>
+        </w:rPr>
+        <w:t>Veyon</w:t>
+      </w:r>
+      <w:proofErr w:type="spellEnd"/>
+      <w:r>
+        <w:rPr>
+          <w:lang w:val="fr-FR"/>
+        </w:rPr>
+        <w:t xml:space="preserve"> d’install</w:t>
+      </w:r>
+      <w:r>
+        <w:rPr>
+          <w:lang w:val="fr-FR"/>
+        </w:rPr>
+        <w:t>és</w:t>
+      </w:r>
+      <w:r>
+        <w:rPr>
+          <w:lang w:val="fr-FR"/>
+        </w:rPr>
+        <w:t>.</w:t>
+      </w:r>
+    </w:p>
+    <w:p>
+      <w:pPr>
+        <w:pStyle w:val="Corpsdetexte"/>
+        <w:spacing w:before="31" w:line="259" w:lineRule="auto"/>
+        <w:ind w:left="680" w:right="284"/>
+        <w:rPr>
+          <w:lang w:val="fr-FR"/>
+        </w:rPr>
+      </w:pPr>
+      <w:r>
+        <w:rPr>
+          <w:lang w:val="fr-FR"/>
+        </w:rPr>
+        <w:t>Aucune entrée utilisateur ne sera demandé</w:t>
+      </w:r>
+      <w:r>
+        <w:rPr>
+          <w:lang w:val="fr-FR"/>
+        </w:rPr>
+        <w:t>e</w:t>
+      </w:r>
+      <w:r>
+        <w:rPr>
+          <w:lang w:val="fr-FR"/>
+        </w:rPr>
+        <w:t xml:space="preserve"> pour son exécution. Voici un exemple d’exécution du script :</w:t>
+      </w:r>
+    </w:p>
+    <w:p>
+      <w:pPr>
+        <w:pStyle w:val="Corpsdetexte"/>
+        <w:spacing w:before="31" w:line="259" w:lineRule="auto"/>
+        <w:ind w:left="680" w:right="284"/>
+        <w:jc w:val="center"/>
+        <w:rPr>
+          <w:lang w:val="fr-FR"/>
+        </w:rPr>
+      </w:pPr>
+      <w:r>
+        <w:rPr>
+          <w:noProof/>
+        </w:rPr>
+        <w:drawing>
+          <wp:inline distT="0" distB="0" distL="0" distR="0" wp14:anchorId="56748F77" wp14:editId="72F90424">
+            <wp:extent cx="5572125" cy="3922885"/>
+            <wp:effectExtent l="0" t="0" r="0" b="1905"/>
+            <wp:docPr id="5" name="Image 5"/>
+            <wp:cNvGraphicFramePr>
+              <a:graphicFrameLocks xmlns:a="http://schemas.openxmlformats.org/drawingml/2006/main" noChangeAspect="1"/>
+            </wp:cNvGraphicFramePr>
+            <a:graphic xmlns:a="http://schemas.openxmlformats.org/drawingml/2006/main">
+              <a:graphicData uri="http://schemas.openxmlformats.org/drawingml/2006/picture">
+                <pic:pic xmlns:pic="http://schemas.openxmlformats.org/drawingml/2006/picture">
+                  <pic:nvPicPr>
+                    <pic:cNvPr id="1" name=""/>
+                    <pic:cNvPicPr/>
+                  </pic:nvPicPr>
+                  <pic:blipFill>
+                    <a:blip r:embed="rId22"/>
+                    <a:stretch>
+                      <a:fillRect/>
+                    </a:stretch>
+                  </pic:blipFill>
+                  <pic:spPr>
+                    <a:xfrm>
+                      <a:off x="0" y="0"/>
+                      <a:ext cx="5579336" cy="3927962"/>
+                    </a:xfrm>
+                    <a:prstGeom prst="rect">
+                      <a:avLst/>
+                    </a:prstGeom>
+                  </pic:spPr>
+                </pic:pic>
+              </a:graphicData>
+            </a:graphic>
+          </wp:inline>
+        </w:drawing>
+      </w:r>
+    </w:p>
+    <w:p>
+      <w:pPr>
+        <w:pStyle w:val="Paragraphedeliste"/>
+        <w:tabs>
+          <w:tab w:val="left" w:pos="1401"/>
+        </w:tabs>
+        <w:spacing w:before="23"/>
+        <w:ind w:firstLine="0"/>
+        <w:jc w:val="center"/>
+        <w:rPr>
+          <w:i/>
+          <w:lang w:val="fr-FR"/>
+        </w:rPr>
+      </w:pPr>
+    </w:p>
+    <w:p>
+      <w:pPr>
+        <w:pStyle w:val="Paragraphedeliste"/>
+        <w:tabs>
+          <w:tab w:val="left" w:pos="1401"/>
+        </w:tabs>
+        <w:spacing w:before="20"/>
+        <w:ind w:firstLine="0"/>
+        <w:jc w:val="center"/>
+        <w:rPr>
+          <w:i/>
+          <w:lang w:val="fr-FR"/>
+        </w:rPr>
+      </w:pPr>
+    </w:p>
+    <w:p>
+      <w:pPr>
+        <w:widowControl/>
+        <w:autoSpaceDE/>
+        <w:autoSpaceDN/>
+        <w:spacing w:after="160" w:line="259" w:lineRule="auto"/>
+        <w:rPr>
+          <w:i/>
+          <w:lang w:val="fr-FR"/>
+        </w:rPr>
+      </w:pPr>
+      <w:r>
+        <w:rPr>
+          <w:i/>
+          <w:lang w:val="fr-FR"/>
+        </w:rPr>
+        <w:br w:type="page"/>
+      </w:r>
+    </w:p>
+    <w:p>
+      <w:pPr>
+        <w:tabs>
+          <w:tab w:val="left" w:pos="1401"/>
+        </w:tabs>
+        <w:spacing w:before="20"/>
+        <w:rPr>
+          <w:lang w:val="fr-FR"/>
+        </w:rPr>
+      </w:pPr>
+    </w:p>
+    <w:p>
+      <w:pPr>
+        <w:pStyle w:val="Titre1"/>
+        <w:numPr>
+          <w:ilvl w:val="0"/>
+          <w:numId w:val="1"/>
+        </w:numPr>
+        <w:tabs>
+          <w:tab w:val="left" w:pos="1112"/>
+          <w:tab w:val="left" w:pos="1113"/>
+        </w:tabs>
+        <w:spacing w:before="162"/>
+        <w:ind w:hanging="433"/>
+        <w:rPr>
+          <w:lang w:val="fr-FR"/>
+        </w:rPr>
+      </w:pPr>
+      <w:bookmarkStart w:id="4" w:name="_Toc78208687"/>
+      <w:r>
+        <w:rPr>
+          <w:lang w:val="fr-FR"/>
+        </w:rPr>
+        <w:t>Utilisation</w:t>
+      </w:r>
+      <w:r>
+        <w:rPr>
+          <w:spacing w:val="-6"/>
+          <w:lang w:val="fr-FR"/>
+        </w:rPr>
+        <w:t xml:space="preserve"> </w:t>
+      </w:r>
+      <w:r>
+        <w:rPr>
+          <w:lang w:val="fr-FR"/>
+        </w:rPr>
+        <w:t>du script</w:t>
+      </w:r>
+      <w:r>
+        <w:rPr>
+          <w:spacing w:val="-1"/>
+          <w:lang w:val="fr-FR"/>
+        </w:rPr>
+        <w:t xml:space="preserve"> </w:t>
+      </w:r>
+      <w:r>
+        <w:rPr>
+          <w:lang w:val="fr-FR"/>
+        </w:rPr>
+        <w:t>capture_trafic.py</w:t>
+      </w:r>
+      <w:bookmarkEnd w:id="4"/>
+    </w:p>
+    <w:p>
+      <w:pPr>
+        <w:pStyle w:val="Corpsdetexte"/>
+        <w:spacing w:before="31" w:line="259" w:lineRule="auto"/>
+        <w:ind w:left="680" w:right="284"/>
+        <w:rPr>
+          <w:lang w:val="fr-FR"/>
+        </w:rPr>
+      </w:pPr>
+      <w:r>
+        <w:rPr>
+          <w:lang w:val="fr-FR"/>
+        </w:rPr>
+        <w:t xml:space="preserve">Ce chapitre va expliquer comment utiliser le script </w:t>
+      </w:r>
+      <w:r>
+        <w:rPr>
+          <w:lang w:val="fr-FR"/>
+        </w:rPr>
+        <w:t>capture_trafic.py</w:t>
+      </w:r>
+      <w:r>
+        <w:rPr>
+          <w:lang w:val="fr-FR"/>
+        </w:rPr>
+        <w:t xml:space="preserve"> situé dans le dossier </w:t>
+      </w:r>
+      <w:r>
+        <w:rPr>
+          <w:lang w:val="fr-FR"/>
+        </w:rPr>
+        <w:t>/</w:t>
+      </w:r>
+      <w:proofErr w:type="spellStart"/>
+      <w:r>
+        <w:rPr>
+          <w:lang w:val="fr-FR"/>
+        </w:rPr>
+        <w:t>usr</w:t>
+      </w:r>
+      <w:proofErr w:type="spellEnd"/>
+      <w:r>
+        <w:rPr>
+          <w:lang w:val="fr-FR"/>
+        </w:rPr>
+        <w:t>/local/bin sur le serveur</w:t>
+      </w:r>
+      <w:r>
+        <w:rPr>
+          <w:lang w:val="fr-FR"/>
+        </w:rPr>
+        <w:t>. Ce script va permettre de capturer le trafic génér</w:t>
+      </w:r>
+      <w:r>
+        <w:rPr>
+          <w:lang w:val="fr-FR"/>
+        </w:rPr>
+        <w:t>é</w:t>
+      </w:r>
+      <w:r>
+        <w:rPr>
+          <w:lang w:val="fr-FR"/>
+        </w:rPr>
+        <w:t xml:space="preserve"> par les clients pour le transmettre à </w:t>
+      </w:r>
+      <w:proofErr w:type="spellStart"/>
+      <w:r>
+        <w:rPr>
+          <w:lang w:val="fr-FR"/>
+        </w:rPr>
+        <w:t>Elasticsearch</w:t>
+      </w:r>
+      <w:proofErr w:type="spellEnd"/>
+      <w:r>
+        <w:rPr>
+          <w:lang w:val="fr-FR"/>
+        </w:rPr>
+        <w:t xml:space="preserve"> et pouvoir visualiser la capture sur </w:t>
+      </w:r>
+      <w:proofErr w:type="spellStart"/>
+      <w:r>
+        <w:rPr>
+          <w:lang w:val="fr-FR"/>
+        </w:rPr>
+        <w:t>Grafana</w:t>
+      </w:r>
+      <w:proofErr w:type="spellEnd"/>
+      <w:r>
+        <w:rPr>
+          <w:lang w:val="fr-FR"/>
+        </w:rPr>
+        <w:t>.</w:t>
+      </w:r>
+    </w:p>
+    <w:p>
+      <w:pPr>
+        <w:pStyle w:val="Corpsdetexte"/>
+        <w:spacing w:before="31" w:line="259" w:lineRule="auto"/>
+        <w:ind w:left="680" w:right="284"/>
+        <w:rPr>
+          <w:lang w:val="fr-FR"/>
+        </w:rPr>
+      </w:pPr>
+      <w:r>
+        <w:rPr>
+          <w:lang w:val="fr-FR"/>
+        </w:rPr>
+        <w:t>Voici un exemple d’exécution de script</w:t>
+      </w:r>
+    </w:p>
+    <w:p>
+      <w:pPr>
+        <w:pStyle w:val="Paragraphedeliste"/>
+        <w:numPr>
+          <w:ilvl w:val="2"/>
+          <w:numId w:val="1"/>
+        </w:numPr>
+        <w:tabs>
+          <w:tab w:val="left" w:pos="1401"/>
+        </w:tabs>
+        <w:spacing w:before="23"/>
+        <w:ind w:hanging="361"/>
+        <w:rPr>
+          <w:i/>
+          <w:lang w:val="fr-FR"/>
+        </w:rPr>
+      </w:pPr>
+      <w:r>
+        <w:rPr>
+          <w:lang w:val="fr-FR"/>
+        </w:rPr>
+        <w:t>Choisir parmi les 2 méthodes mises à disposition. Un conseil vous sera donné sur la méthode à préférer si peu de RAM est disponible sur votre machine.</w:t>
+      </w:r>
+    </w:p>
+    <w:p>
+      <w:pPr>
+        <w:pStyle w:val="Paragraphedeliste"/>
+        <w:tabs>
+          <w:tab w:val="left" w:pos="1401"/>
+        </w:tabs>
+        <w:spacing w:before="23"/>
+        <w:ind w:firstLine="0"/>
+        <w:rPr>
+          <w:i/>
+          <w:lang w:val="fr-FR"/>
+        </w:rPr>
+      </w:pPr>
+      <w:r>
+        <w:rPr>
+          <w:noProof/>
+        </w:rPr>
+        <w:drawing>
+          <wp:inline distT="0" distB="0" distL="0" distR="0" wp14:anchorId="3C1E887D" wp14:editId="36480106">
+            <wp:extent cx="5410200" cy="900109"/>
+            <wp:effectExtent l="0" t="0" r="0" b="0"/>
+            <wp:docPr id="6" name="Image 6"/>
+            <wp:cNvGraphicFramePr>
+              <a:graphicFrameLocks xmlns:a="http://schemas.openxmlformats.org/drawingml/2006/main" noChangeAspect="1"/>
+            </wp:cNvGraphicFramePr>
+            <a:graphic xmlns:a="http://schemas.openxmlformats.org/drawingml/2006/main">
+              <a:graphicData uri="http://schemas.openxmlformats.org/drawingml/2006/picture">
+                <pic:pic xmlns:pic="http://schemas.openxmlformats.org/drawingml/2006/picture">
+                  <pic:nvPicPr>
+                    <pic:cNvPr id="1" name=""/>
+                    <pic:cNvPicPr/>
+                  </pic:nvPicPr>
+                  <pic:blipFill>
+                    <a:blip r:embed="rId23"/>
+                    <a:stretch>
+                      <a:fillRect/>
+                    </a:stretch>
+                  </pic:blipFill>
+                  <pic:spPr>
+                    <a:xfrm>
+                      <a:off x="0" y="0"/>
+                      <a:ext cx="5449908" cy="906715"/>
+                    </a:xfrm>
+                    <a:prstGeom prst="rect">
+                      <a:avLst/>
+                    </a:prstGeom>
+                  </pic:spPr>
+                </pic:pic>
+              </a:graphicData>
+            </a:graphic>
+          </wp:inline>
+        </w:drawing>
+      </w:r>
+    </w:p>
+    <w:p>
+      <w:pPr>
+        <w:pStyle w:val="Paragraphedeliste"/>
+        <w:numPr>
+          <w:ilvl w:val="2"/>
+          <w:numId w:val="1"/>
+        </w:numPr>
+        <w:tabs>
+          <w:tab w:val="left" w:pos="1401"/>
+        </w:tabs>
+        <w:spacing w:before="20"/>
+        <w:ind w:hanging="361"/>
+        <w:rPr>
+          <w:lang w:val="fr-FR"/>
+        </w:rPr>
+      </w:pPr>
+      <w:r>
+        <w:rPr>
+          <w:iCs/>
+          <w:lang w:val="fr-FR"/>
+        </w:rPr>
+        <w:t>Choisir un nom de capture. Attention</w:t>
+      </w:r>
+      <w:r>
+        <w:rPr>
+          <w:iCs/>
+          <w:lang w:val="fr-FR"/>
+        </w:rPr>
+        <w:t>,</w:t>
+      </w:r>
+      <w:r>
+        <w:rPr>
+          <w:iCs/>
+          <w:lang w:val="fr-FR"/>
+        </w:rPr>
+        <w:t xml:space="preserve"> étant le nom de l’index sur </w:t>
+      </w:r>
+      <w:proofErr w:type="spellStart"/>
+      <w:r>
+        <w:rPr>
+          <w:iCs/>
+          <w:lang w:val="fr-FR"/>
+        </w:rPr>
+        <w:t>Elasticsearch</w:t>
+      </w:r>
+      <w:proofErr w:type="spellEnd"/>
+      <w:r>
+        <w:rPr>
+          <w:iCs/>
+          <w:lang w:val="fr-FR"/>
+        </w:rPr>
+        <w:t>,</w:t>
+      </w:r>
+      <w:r>
+        <w:rPr>
+          <w:iCs/>
+          <w:lang w:val="fr-FR"/>
+        </w:rPr>
+        <w:t xml:space="preserve"> une certaine nomenclature sera à respecter</w:t>
+      </w:r>
+    </w:p>
+    <w:p>
+      <w:pPr>
+        <w:pStyle w:val="Paragraphedeliste"/>
+        <w:tabs>
+          <w:tab w:val="left" w:pos="1401"/>
+        </w:tabs>
+        <w:spacing w:before="20"/>
+        <w:ind w:firstLine="0"/>
+        <w:rPr>
+          <w:lang w:val="fr-FR"/>
+        </w:rPr>
+      </w:pPr>
+      <w:r>
+        <w:rPr>
+          <w:noProof/>
+        </w:rPr>
+        <w:drawing>
+          <wp:inline distT="0" distB="0" distL="0" distR="0" wp14:anchorId="385C798D" wp14:editId="0B149057">
+            <wp:extent cx="5400675" cy="999125"/>
+            <wp:effectExtent l="0" t="0" r="0" b="0"/>
+            <wp:docPr id="7" name="Image 7"/>
+            <wp:cNvGraphicFramePr>
+              <a:graphicFrameLocks xmlns:a="http://schemas.openxmlformats.org/drawingml/2006/main" noChangeAspect="1"/>
+            </wp:cNvGraphicFramePr>
+            <a:graphic xmlns:a="http://schemas.openxmlformats.org/drawingml/2006/main">
+              <a:graphicData uri="http://schemas.openxmlformats.org/drawingml/2006/picture">
+                <pic:pic xmlns:pic="http://schemas.openxmlformats.org/drawingml/2006/picture">
+                  <pic:nvPicPr>
+                    <pic:cNvPr id="1" name=""/>
+                    <pic:cNvPicPr/>
+                  </pic:nvPicPr>
+                  <pic:blipFill>
+                    <a:blip r:embed="rId24"/>
+                    <a:stretch>
+                      <a:fillRect/>
+                    </a:stretch>
+                  </pic:blipFill>
+                  <pic:spPr>
+                    <a:xfrm>
+                      <a:off x="0" y="0"/>
+                      <a:ext cx="5437344" cy="1005909"/>
+                    </a:xfrm>
+                    <a:prstGeom prst="rect">
+                      <a:avLst/>
+                    </a:prstGeom>
+                  </pic:spPr>
+                </pic:pic>
+              </a:graphicData>
+            </a:graphic>
+          </wp:inline>
+        </w:drawing>
+      </w:r>
+    </w:p>
+    <w:p>
+      <w:pPr>
+        <w:pStyle w:val="Paragraphedeliste"/>
+        <w:numPr>
+          <w:ilvl w:val="2"/>
+          <w:numId w:val="1"/>
+        </w:numPr>
+        <w:tabs>
+          <w:tab w:val="left" w:pos="1401"/>
+        </w:tabs>
+        <w:spacing w:before="20"/>
+        <w:ind w:hanging="361"/>
+        <w:rPr>
+          <w:lang w:val="fr-FR"/>
+        </w:rPr>
+      </w:pPr>
+      <w:r>
+        <w:rPr>
+          <w:lang w:val="fr-FR"/>
+        </w:rPr>
+        <w:t xml:space="preserve">Les services seront démarrés et la capture commencera. Pour </w:t>
+      </w:r>
+      <w:r>
+        <w:rPr>
+          <w:lang w:val="fr-FR"/>
+        </w:rPr>
+        <w:t>l'</w:t>
+      </w:r>
+      <w:r>
+        <w:rPr>
+          <w:lang w:val="fr-FR"/>
+        </w:rPr>
+        <w:t>arrête</w:t>
+      </w:r>
+      <w:r>
+        <w:rPr>
+          <w:lang w:val="fr-FR"/>
+        </w:rPr>
+        <w:t>,</w:t>
+      </w:r>
+      <w:r>
+        <w:rPr>
+          <w:lang w:val="fr-FR"/>
+        </w:rPr>
+        <w:t xml:space="preserve"> il faudra effectuer la suite de touche </w:t>
+      </w:r>
+      <w:proofErr w:type="spellStart"/>
+      <w:r>
+        <w:rPr>
+          <w:lang w:val="fr-FR"/>
+        </w:rPr>
+        <w:t>Ctrl+C</w:t>
+      </w:r>
+      <w:proofErr w:type="spellEnd"/>
+      <w:r>
+        <w:rPr>
+          <w:lang w:val="fr-FR"/>
+        </w:rPr>
+        <w:t xml:space="preserve">. Si </w:t>
+      </w:r>
+      <w:proofErr w:type="spellStart"/>
+      <w:r>
+        <w:rPr>
+          <w:lang w:val="fr-FR"/>
+        </w:rPr>
+        <w:t>Elasticsearch</w:t>
+      </w:r>
+      <w:proofErr w:type="spellEnd"/>
+      <w:r>
+        <w:rPr>
+          <w:lang w:val="fr-FR"/>
+        </w:rPr>
+        <w:t xml:space="preserve"> est déjà actif</w:t>
+      </w:r>
+      <w:r>
+        <w:rPr>
+          <w:lang w:val="fr-FR"/>
+        </w:rPr>
+        <w:t>,</w:t>
+      </w:r>
+      <w:r>
+        <w:rPr>
+          <w:lang w:val="fr-FR"/>
+        </w:rPr>
+        <w:t xml:space="preserve"> il ne sera pas démarré.</w:t>
+      </w:r>
+    </w:p>
+    <w:p>
+      <w:pPr>
+        <w:pStyle w:val="Paragraphedeliste"/>
+        <w:tabs>
+          <w:tab w:val="left" w:pos="1401"/>
+        </w:tabs>
+        <w:spacing w:before="20"/>
+        <w:ind w:firstLine="0"/>
+        <w:rPr>
+          <w:lang w:val="fr-FR"/>
+        </w:rPr>
+      </w:pPr>
+      <w:r>
+        <w:rPr>
+          <w:noProof/>
+        </w:rPr>
+        <w:drawing>
+          <wp:inline distT="0" distB="0" distL="0" distR="0" wp14:anchorId="53D8384F" wp14:editId="01C46F99">
+            <wp:extent cx="5372100" cy="1613210"/>
+            <wp:effectExtent l="0" t="0" r="0" b="6350"/>
+            <wp:docPr id="8" name="Image 8"/>
+            <wp:cNvGraphicFramePr>
+              <a:graphicFrameLocks xmlns:a="http://schemas.openxmlformats.org/drawingml/2006/main" noChangeAspect="1"/>
+            </wp:cNvGraphicFramePr>
+            <a:graphic xmlns:a="http://schemas.openxmlformats.org/drawingml/2006/main">
+              <a:graphicData uri="http://schemas.openxmlformats.org/drawingml/2006/picture">
+                <pic:pic xmlns:pic="http://schemas.openxmlformats.org/drawingml/2006/picture">
+                  <pic:nvPicPr>
+                    <pic:cNvPr id="1" name=""/>
+                    <pic:cNvPicPr/>
+                  </pic:nvPicPr>
+                  <pic:blipFill>
+                    <a:blip r:embed="rId25"/>
+                    <a:stretch>
+                      <a:fillRect/>
+                    </a:stretch>
+                  </pic:blipFill>
+                  <pic:spPr>
+                    <a:xfrm>
+                      <a:off x="0" y="0"/>
+                      <a:ext cx="5405730" cy="1623309"/>
+                    </a:xfrm>
+                    <a:prstGeom prst="rect">
+                      <a:avLst/>
+                    </a:prstGeom>
+                  </pic:spPr>
+                </pic:pic>
+              </a:graphicData>
+            </a:graphic>
+          </wp:inline>
+        </w:drawing>
+      </w:r>
+    </w:p>
+    <w:p>
+      <w:pPr>
+        <w:pStyle w:val="Paragraphedeliste"/>
+        <w:numPr>
+          <w:ilvl w:val="2"/>
+          <w:numId w:val="1"/>
+        </w:numPr>
+        <w:tabs>
+          <w:tab w:val="left" w:pos="1401"/>
+        </w:tabs>
+        <w:spacing w:before="20"/>
+        <w:ind w:hanging="361"/>
+        <w:rPr>
+          <w:lang w:val="fr-FR"/>
+        </w:rPr>
+      </w:pPr>
+      <w:r>
+        <w:rPr>
+          <w:lang w:val="fr-FR"/>
+        </w:rPr>
+        <w:t xml:space="preserve">Une fois le transfert sur </w:t>
+      </w:r>
+      <w:proofErr w:type="spellStart"/>
+      <w:r>
+        <w:rPr>
+          <w:lang w:val="fr-FR"/>
+        </w:rPr>
+        <w:t>Elasticsearch</w:t>
+      </w:r>
+      <w:proofErr w:type="spellEnd"/>
+      <w:r>
+        <w:rPr>
+          <w:lang w:val="fr-FR"/>
+        </w:rPr>
+        <w:t xml:space="preserve"> terminé. Le script arrêtera le logiciel </w:t>
+      </w:r>
+      <w:proofErr w:type="spellStart"/>
+      <w:r>
+        <w:rPr>
+          <w:lang w:val="fr-FR"/>
+        </w:rPr>
+        <w:t>Logsatsh</w:t>
+      </w:r>
+      <w:proofErr w:type="spellEnd"/>
+      <w:r>
+        <w:rPr>
+          <w:lang w:val="fr-FR"/>
+        </w:rPr>
+        <w:t>.</w:t>
+      </w:r>
+    </w:p>
+    <w:p>
+      <w:pPr>
+        <w:pStyle w:val="Paragraphedeliste"/>
+        <w:tabs>
+          <w:tab w:val="left" w:pos="1401"/>
+        </w:tabs>
+        <w:spacing w:before="20"/>
+        <w:ind w:firstLine="0"/>
+        <w:rPr>
+          <w:lang w:val="fr-FR"/>
+        </w:rPr>
+        <w:sectPr>
+          <w:pgSz w:w="12240" w:h="15840"/>
+          <w:pgMar w:top="1280" w:right="1280" w:bottom="1200" w:left="760" w:header="403" w:footer="1000" w:gutter="0"/>
+          <w:cols w:space="720"/>
+        </w:sectPr>
+      </w:pPr>
+      <w:r>
+        <w:rPr>
+          <w:noProof/>
+        </w:rPr>
+        <w:drawing>
+          <wp:inline distT="0" distB="0" distL="0" distR="0" wp14:anchorId="5478E665" wp14:editId="2EFE9627">
+            <wp:extent cx="5374321" cy="2085975"/>
+            <wp:effectExtent l="0" t="0" r="0" b="0"/>
+            <wp:docPr id="9" name="Image 9"/>
+            <wp:cNvGraphicFramePr>
+              <a:graphicFrameLocks xmlns:a="http://schemas.openxmlformats.org/drawingml/2006/main" noChangeAspect="1"/>
+            </wp:cNvGraphicFramePr>
+            <a:graphic xmlns:a="http://schemas.openxmlformats.org/drawingml/2006/main">
+              <a:graphicData uri="http://schemas.openxmlformats.org/drawingml/2006/picture">
+                <pic:pic xmlns:pic="http://schemas.openxmlformats.org/drawingml/2006/picture">
+                  <pic:nvPicPr>
+                    <pic:cNvPr id="1" name=""/>
+                    <pic:cNvPicPr/>
+                  </pic:nvPicPr>
+                  <pic:blipFill>
+                    <a:blip r:embed="rId26"/>
+                    <a:stretch>
+                      <a:fillRect/>
+                    </a:stretch>
+                  </pic:blipFill>
+                  <pic:spPr>
+                    <a:xfrm>
+                      <a:off x="0" y="0"/>
                       <a:ext cx="5382974" cy="2089333"/>
                     </a:xfrm>
                     <a:prstGeom prst="rect">
@@ -2902,6 +2806,190 @@
             </a:graphic>
           </wp:inline>
         </w:drawing>
+      </w:r>
+    </w:p>
+    <w:p>
+      <w:pPr>
+        <w:pStyle w:val="Titre1"/>
+        <w:numPr>
+          <w:ilvl w:val="0"/>
+          <w:numId w:val="1"/>
+        </w:numPr>
+        <w:tabs>
+          <w:tab w:val="left" w:pos="1112"/>
+          <w:tab w:val="left" w:pos="1113"/>
+        </w:tabs>
+        <w:spacing w:before="162"/>
+        <w:ind w:hanging="433"/>
+        <w:rPr>
+          <w:lang w:val="fr-FR"/>
+        </w:rPr>
+      </w:pPr>
+      <w:bookmarkStart w:id="5" w:name="_Toc78208688"/>
+      <w:r>
+        <w:rPr>
+          <w:lang w:val="fr-FR"/>
+        </w:rPr>
+        <w:lastRenderedPageBreak/>
+        <w:t>Location des scripts</w:t>
+      </w:r>
+      <w:bookmarkEnd w:id="5"/>
+    </w:p>
+    <w:p>
+      <w:pPr>
+        <w:rPr>
+          <w:lang w:val="fr-FR"/>
+        </w:rPr>
+      </w:pPr>
+      <w:r>
+        <w:rPr>
+          <w:lang w:val="fr-FR"/>
+        </w:rPr>
+        <w:tab/>
+      </w:r>
+      <w:r>
+        <w:rPr>
+          <w:lang w:val="fr-FR"/>
+        </w:rPr>
+        <w:t>Tous les scripts présentés dans ce document sont disponibles dans le dossier /</w:t>
+      </w:r>
+      <w:proofErr w:type="spellStart"/>
+      <w:r>
+        <w:rPr>
+          <w:lang w:val="fr-FR"/>
+        </w:rPr>
+        <w:t>usr</w:t>
+      </w:r>
+      <w:proofErr w:type="spellEnd"/>
+      <w:r>
+        <w:rPr>
+          <w:lang w:val="fr-FR"/>
+        </w:rPr>
+        <w:t xml:space="preserve">/local/bin. Cependant, </w:t>
+      </w:r>
+      <w:r>
+        <w:rPr>
+          <w:lang w:val="fr-FR"/>
+        </w:rPr>
+        <w:tab/>
+      </w:r>
+      <w:r>
+        <w:rPr>
+          <w:lang w:val="fr-FR"/>
+        </w:rPr>
+        <w:t>ils</w:t>
+      </w:r>
+      <w:r>
+        <w:rPr>
+          <w:lang w:val="fr-FR"/>
+        </w:rPr>
+        <w:t xml:space="preserve"> doivent </w:t>
+      </w:r>
+      <w:r>
+        <w:rPr>
+          <w:lang w:val="fr-FR"/>
+        </w:rPr>
+        <w:t xml:space="preserve">tous </w:t>
+      </w:r>
+      <w:r>
+        <w:rPr>
+          <w:lang w:val="fr-FR"/>
+        </w:rPr>
+        <w:t xml:space="preserve">être lancés avec des droits administrateur et donc avec le mot clé </w:t>
+      </w:r>
+      <w:proofErr w:type="spellStart"/>
+      <w:r>
+        <w:rPr>
+          <w:i/>
+          <w:iCs/>
+          <w:lang w:val="fr-FR"/>
+        </w:rPr>
+        <w:t>sudo</w:t>
+      </w:r>
+      <w:proofErr w:type="spellEnd"/>
+      <w:r>
+        <w:rPr>
+          <w:i/>
+          <w:iCs/>
+          <w:lang w:val="fr-FR"/>
+        </w:rPr>
+        <w:t xml:space="preserve"> </w:t>
+      </w:r>
+      <w:r>
+        <w:rPr>
+          <w:lang w:val="fr-FR"/>
+        </w:rPr>
+        <w:t>devant python3.</w:t>
+      </w:r>
+    </w:p>
+    <w:p>
+      <w:pPr>
+        <w:rPr>
+          <w:lang w:val="fr-FR"/>
+        </w:rPr>
+      </w:pPr>
+      <w:r>
+        <w:rPr>
+          <w:lang w:val="fr-FR"/>
+        </w:rPr>
+        <w:tab/>
+      </w:r>
+    </w:p>
+    <w:p>
+      <w:pPr>
+        <w:rPr>
+          <w:lang w:val="fr-FR"/>
+        </w:rPr>
+      </w:pPr>
+      <w:r>
+        <w:rPr>
+          <w:lang w:val="fr-FR"/>
+        </w:rPr>
+        <w:tab/>
+      </w:r>
+      <w:r>
+        <w:rPr>
+          <w:lang w:val="fr-FR"/>
+        </w:rPr>
+        <w:t xml:space="preserve">Les scripts sont également </w:t>
+      </w:r>
+      <w:r>
+        <w:rPr>
+          <w:lang w:val="fr-FR"/>
+        </w:rPr>
+        <w:t xml:space="preserve">disponibles dans le dossier </w:t>
+      </w:r>
+      <w:proofErr w:type="spellStart"/>
+      <w:r>
+        <w:rPr>
+          <w:lang w:val="fr-FR"/>
+        </w:rPr>
+        <w:t>Python_Script</w:t>
+      </w:r>
+      <w:proofErr w:type="spellEnd"/>
+      <w:r>
+        <w:rPr>
+          <w:lang w:val="fr-FR"/>
+        </w:rPr>
+        <w:t xml:space="preserve"> contenu dans le dossier des </w:t>
+      </w:r>
+      <w:r>
+        <w:rPr>
+          <w:lang w:val="fr-FR"/>
+        </w:rPr>
+        <w:tab/>
+      </w:r>
+      <w:r>
+        <w:rPr>
+          <w:lang w:val="fr-FR"/>
+        </w:rPr>
+        <w:t>Annexes.</w:t>
+      </w:r>
+      <w:r>
+        <w:rPr>
+          <w:lang w:val="fr-FR"/>
+        </w:rPr>
+        <w:t xml:space="preserve"> Ainsi, vous pouvez voir le code sans forcément posséder un système SECRET.</w:t>
       </w:r>
     </w:p>
     <w:sectPr>
@@ -2933,6 +3021,36 @@
 </file>
 
 <file path=word/footer1.xml><?xml version="1.0" encoding="utf-8"?>
+<w:ftr xmlns:wpc="http://schemas.microsoft.com/office/word/2010/wordprocessingCanvas" xmlns:cx="http://schemas.microsoft.com/office/drawing/2014/chartex" xmlns:cx1="http://schemas.microsoft.com/office/drawing/2015/9/8/chartex" xmlns:cx2="http://schemas.microsoft.com/office/drawing/2015/10/21/chartex" xmlns:cx3="http://schemas.microsoft.com/office/drawing/2016/5/9/chartex" xmlns:cx4="http://schemas.microsoft.com/office/drawing/2016/5/10/chartex" xmlns:cx5="http://schemas.microsoft.com/office/drawing/2016/5/11/chartex" xmlns:cx6="http://schemas.microsoft.com/office/drawing/2016/5/12/chartex" xmlns:cx7="http://schemas.microsoft.com/office/drawing/2016/5/13/chartex" xmlns:cx8="http://schemas.microsoft.com/office/drawing/2016/5/14/chartex" xmlns:mc="http://schemas.openxmlformats.org/markup-compatibility/2006" xmlns:aink="http://schemas.microsoft.com/office/drawing/2016/ink" xmlns:am3d="http://schemas.microsoft.com/office/drawing/2017/model3d" xmlns:o="urn:schemas-microsoft-com:office:office" xmlns:r="http://schemas.openxmlformats.org/officeDocument/2006/relationships" xmlns:m="http://schemas.openxmlformats.org/officeDocument/2006/math" xmlns:v="urn:schemas-microsoft-com:vml" xmlns:wp14="http://schemas.microsoft.com/office/word/2010/wordprocessingDrawing" xmlns:wp="http://schemas.openxmlformats.org/drawingml/2006/wordprocessingDrawing" xmlns:w10="urn:schemas-microsoft-com:office:word" xmlns:w="http://schemas.openxmlformats.org/wordprocessingml/2006/main" xmlns:w14="http://schemas.microsoft.com/office/word/2010/wordml" xmlns:w15="http://schemas.microsoft.com/office/word/2012/wordml" xmlns:w16cex="http://schemas.microsoft.com/office/word/2018/wordml/cex" xmlns:w16cid="http://schemas.microsoft.com/office/word/2016/wordml/cid" xmlns:w16="http://schemas.microsoft.com/office/word/2018/wordml" xmlns:w16sdtdh="http://schemas.microsoft.com/office/word/2020/wordml/sdtdatahash" xmlns:w16se="http://schemas.microsoft.com/office/word/2015/wordml/symex" xmlns:wpg="http://schemas.microsoft.com/office/word/2010/wordprocessingGroup" xmlns:wpi="http://schemas.microsoft.com/office/word/2010/wordprocessingInk" xmlns:wne="http://schemas.microsoft.com/office/word/2006/wordml" xmlns:wps="http://schemas.microsoft.com/office/word/2010/wordprocessingShape" mc:Ignorable="w14 w15 w16se w16cid w16 w16cex w16sdtdh wp14">
+  <w:p>
+    <w:pPr>
+      <w:pStyle w:val="Pieddepage"/>
+    </w:pPr>
+  </w:p>
+</w:ftr>
+</file>
+
+<file path=word/footer2.xml><?xml version="1.0" encoding="utf-8"?>
+<w:ftr xmlns:wpc="http://schemas.microsoft.com/office/word/2010/wordprocessingCanvas" xmlns:cx="http://schemas.microsoft.com/office/drawing/2014/chartex" xmlns:cx1="http://schemas.microsoft.com/office/drawing/2015/9/8/chartex" xmlns:cx2="http://schemas.microsoft.com/office/drawing/2015/10/21/chartex" xmlns:cx3="http://schemas.microsoft.com/office/drawing/2016/5/9/chartex" xmlns:cx4="http://schemas.microsoft.com/office/drawing/2016/5/10/chartex" xmlns:cx5="http://schemas.microsoft.com/office/drawing/2016/5/11/chartex" xmlns:cx6="http://schemas.microsoft.com/office/drawing/2016/5/12/chartex" xmlns:cx7="http://schemas.microsoft.com/office/drawing/2016/5/13/chartex" xmlns:cx8="http://schemas.microsoft.com/office/drawing/2016/5/14/chartex" xmlns:mc="http://schemas.openxmlformats.org/markup-compatibility/2006" xmlns:aink="http://schemas.microsoft.com/office/drawing/2016/ink" xmlns:am3d="http://schemas.microsoft.com/office/drawing/2017/model3d" xmlns:o="urn:schemas-microsoft-com:office:office" xmlns:r="http://schemas.openxmlformats.org/officeDocument/2006/relationships" xmlns:m="http://schemas.openxmlformats.org/officeDocument/2006/math" xmlns:v="urn:schemas-microsoft-com:vml" xmlns:wp14="http://schemas.microsoft.com/office/word/2010/wordprocessingDrawing" xmlns:wp="http://schemas.openxmlformats.org/drawingml/2006/wordprocessingDrawing" xmlns:w10="urn:schemas-microsoft-com:office:word" xmlns:w="http://schemas.openxmlformats.org/wordprocessingml/2006/main" xmlns:w14="http://schemas.microsoft.com/office/word/2010/wordml" xmlns:w15="http://schemas.microsoft.com/office/word/2012/wordml" xmlns:w16cex="http://schemas.microsoft.com/office/word/2018/wordml/cex" xmlns:w16cid="http://schemas.microsoft.com/office/word/2016/wordml/cid" xmlns:w16="http://schemas.microsoft.com/office/word/2018/wordml" xmlns:w16sdtdh="http://schemas.microsoft.com/office/word/2020/wordml/sdtdatahash" xmlns:w16se="http://schemas.microsoft.com/office/word/2015/wordml/symex" xmlns:wpg="http://schemas.microsoft.com/office/word/2010/wordprocessingGroup" xmlns:wpi="http://schemas.microsoft.com/office/word/2010/wordprocessingInk" xmlns:wne="http://schemas.microsoft.com/office/word/2006/wordml" xmlns:wps="http://schemas.microsoft.com/office/word/2010/wordprocessingShape" mc:Ignorable="w14 w15 w16se w16cid w16 w16cex w16sdtdh wp14">
+  <w:p>
+    <w:pPr>
+      <w:pStyle w:val="Pieddepage"/>
+    </w:pPr>
+  </w:p>
+</w:ftr>
+</file>
+
+<file path=word/footer3.xml><?xml version="1.0" encoding="utf-8"?>
+<w:ftr xmlns:wpc="http://schemas.microsoft.com/office/word/2010/wordprocessingCanvas" xmlns:cx="http://schemas.microsoft.com/office/drawing/2014/chartex" xmlns:cx1="http://schemas.microsoft.com/office/drawing/2015/9/8/chartex" xmlns:cx2="http://schemas.microsoft.com/office/drawing/2015/10/21/chartex" xmlns:cx3="http://schemas.microsoft.com/office/drawing/2016/5/9/chartex" xmlns:cx4="http://schemas.microsoft.com/office/drawing/2016/5/10/chartex" xmlns:cx5="http://schemas.microsoft.com/office/drawing/2016/5/11/chartex" xmlns:cx6="http://schemas.microsoft.com/office/drawing/2016/5/12/chartex" xmlns:cx7="http://schemas.microsoft.com/office/drawing/2016/5/13/chartex" xmlns:cx8="http://schemas.microsoft.com/office/drawing/2016/5/14/chartex" xmlns:mc="http://schemas.openxmlformats.org/markup-compatibility/2006" xmlns:aink="http://schemas.microsoft.com/office/drawing/2016/ink" xmlns:am3d="http://schemas.microsoft.com/office/drawing/2017/model3d" xmlns:o="urn:schemas-microsoft-com:office:office" xmlns:r="http://schemas.openxmlformats.org/officeDocument/2006/relationships" xmlns:m="http://schemas.openxmlformats.org/officeDocument/2006/math" xmlns:v="urn:schemas-microsoft-com:vml" xmlns:wp14="http://schemas.microsoft.com/office/word/2010/wordprocessingDrawing" xmlns:wp="http://schemas.openxmlformats.org/drawingml/2006/wordprocessingDrawing" xmlns:w10="urn:schemas-microsoft-com:office:word" xmlns:w="http://schemas.openxmlformats.org/wordprocessingml/2006/main" xmlns:w14="http://schemas.microsoft.com/office/word/2010/wordml" xmlns:w15="http://schemas.microsoft.com/office/word/2012/wordml" xmlns:w16cex="http://schemas.microsoft.com/office/word/2018/wordml/cex" xmlns:w16cid="http://schemas.microsoft.com/office/word/2016/wordml/cid" xmlns:w16="http://schemas.microsoft.com/office/word/2018/wordml" xmlns:w16sdtdh="http://schemas.microsoft.com/office/word/2020/wordml/sdtdatahash" xmlns:w16se="http://schemas.microsoft.com/office/word/2015/wordml/symex" xmlns:wpg="http://schemas.microsoft.com/office/word/2010/wordprocessingGroup" xmlns:wpi="http://schemas.microsoft.com/office/word/2010/wordprocessingInk" xmlns:wne="http://schemas.microsoft.com/office/word/2006/wordml" xmlns:wps="http://schemas.microsoft.com/office/word/2010/wordprocessingShape" mc:Ignorable="w14 w15 w16se w16cid w16 w16cex w16sdtdh wp14">
+  <w:p>
+    <w:pPr>
+      <w:pStyle w:val="Pieddepage"/>
+    </w:pPr>
+  </w:p>
+</w:ftr>
+</file>
+
+<file path=word/footer4.xml><?xml version="1.0" encoding="utf-8"?>
 <w:ftr xmlns:wpc="http://schemas.microsoft.com/office/word/2010/wordprocessingCanvas" xmlns:cx="http://schemas.microsoft.com/office/drawing/2014/chartex" xmlns:cx1="http://schemas.microsoft.com/office/drawing/2015/9/8/chartex" xmlns:cx2="http://schemas.microsoft.com/office/drawing/2015/10/21/chartex" xmlns:cx3="http://schemas.microsoft.com/office/drawing/2016/5/9/chartex" xmlns:cx4="http://schemas.microsoft.com/office/drawing/2016/5/10/chartex" xmlns:cx5="http://schemas.microsoft.com/office/drawing/2016/5/11/chartex" xmlns:cx6="http://schemas.microsoft.com/office/drawing/2016/5/12/chartex" xmlns:cx7="http://schemas.microsoft.com/office/drawing/2016/5/13/chartex" xmlns:cx8="http://schemas.microsoft.com/office/drawing/2016/5/14/chartex" xmlns:mc="http://schemas.openxmlformats.org/markup-compatibility/2006" xmlns:aink="http://schemas.microsoft.com/office/drawing/2016/ink" xmlns:am3d="http://schemas.microsoft.com/office/drawing/2017/model3d" xmlns:o="urn:schemas-microsoft-com:office:office" xmlns:r="http://schemas.openxmlformats.org/officeDocument/2006/relationships" xmlns:m="http://schemas.openxmlformats.org/officeDocument/2006/math" xmlns:v="urn:schemas-microsoft-com:vml" xmlns:wp14="http://schemas.microsoft.com/office/word/2010/wordprocessingDrawing" xmlns:wp="http://schemas.openxmlformats.org/drawingml/2006/wordprocessingDrawing" xmlns:w10="urn:schemas-microsoft-com:office:word" xmlns:w="http://schemas.openxmlformats.org/wordprocessingml/2006/main" xmlns:w14="http://schemas.microsoft.com/office/word/2010/wordml" xmlns:w15="http://schemas.microsoft.com/office/word/2012/wordml" xmlns:w16cex="http://schemas.microsoft.com/office/word/2018/wordml/cex" xmlns:w16cid="http://schemas.microsoft.com/office/word/2016/wordml/cid" xmlns:w16="http://schemas.microsoft.com/office/word/2018/wordml" xmlns:w16sdtdh="http://schemas.microsoft.com/office/word/2020/wordml/sdtdatahash" xmlns:w16se="http://schemas.microsoft.com/office/word/2015/wordml/symex" xmlns:wpg="http://schemas.microsoft.com/office/word/2010/wordprocessingGroup" xmlns:wpi="http://schemas.microsoft.com/office/word/2010/wordprocessingInk" xmlns:wne="http://schemas.microsoft.com/office/word/2006/wordml" xmlns:wps="http://schemas.microsoft.com/office/word/2010/wordprocessingShape" mc:Ignorable="w14 w15 w16se w16cid w16 w16cex w16sdtdh wp14">
   <w:p>
     <w:pPr>
@@ -3106,6 +3224,36 @@
 </file>
 
 <file path=word/header1.xml><?xml version="1.0" encoding="utf-8"?>
+<w:hdr xmlns:wpc="http://schemas.microsoft.com/office/word/2010/wordprocessingCanvas" xmlns:cx="http://schemas.microsoft.com/office/drawing/2014/chartex" xmlns:cx1="http://schemas.microsoft.com/office/drawing/2015/9/8/chartex" xmlns:cx2="http://schemas.microsoft.com/office/drawing/2015/10/21/chartex" xmlns:cx3="http://schemas.microsoft.com/office/drawing/2016/5/9/chartex" xmlns:cx4="http://schemas.microsoft.com/office/drawing/2016/5/10/chartex" xmlns:cx5="http://schemas.microsoft.com/office/drawing/2016/5/11/chartex" xmlns:cx6="http://schemas.microsoft.com/office/drawing/2016/5/12/chartex" xmlns:cx7="http://schemas.microsoft.com/office/drawing/2016/5/13/chartex" xmlns:cx8="http://schemas.microsoft.com/office/drawing/2016/5/14/chartex" xmlns:mc="http://schemas.openxmlformats.org/markup-compatibility/2006" xmlns:aink="http://schemas.microsoft.com/office/drawing/2016/ink" xmlns:am3d="http://schemas.microsoft.com/office/drawing/2017/model3d" xmlns:o="urn:schemas-microsoft-com:office:office" xmlns:r="http://schemas.openxmlformats.org/officeDocument/2006/relationships" xmlns:m="http://schemas.openxmlformats.org/officeDocument/2006/math" xmlns:v="urn:schemas-microsoft-com:vml" xmlns:wp14="http://schemas.microsoft.com/office/word/2010/wordprocessingDrawing" xmlns:wp="http://schemas.openxmlformats.org/drawingml/2006/wordprocessingDrawing" xmlns:w10="urn:schemas-microsoft-com:office:word" xmlns:w="http://schemas.openxmlformats.org/wordprocessingml/2006/main" xmlns:w14="http://schemas.microsoft.com/office/word/2010/wordml" xmlns:w15="http://schemas.microsoft.com/office/word/2012/wordml" xmlns:w16cex="http://schemas.microsoft.com/office/word/2018/wordml/cex" xmlns:w16cid="http://schemas.microsoft.com/office/word/2016/wordml/cid" xmlns:w16="http://schemas.microsoft.com/office/word/2018/wordml" xmlns:w16sdtdh="http://schemas.microsoft.com/office/word/2020/wordml/sdtdatahash" xmlns:w16se="http://schemas.microsoft.com/office/word/2015/wordml/symex" xmlns:wpg="http://schemas.microsoft.com/office/word/2010/wordprocessingGroup" xmlns:wpi="http://schemas.microsoft.com/office/word/2010/wordprocessingInk" xmlns:wne="http://schemas.microsoft.com/office/word/2006/wordml" xmlns:wps="http://schemas.microsoft.com/office/word/2010/wordprocessingShape" mc:Ignorable="w14 w15 w16se w16cid w16 w16cex w16sdtdh wp14">
+  <w:p>
+    <w:pPr>
+      <w:pStyle w:val="En-tte"/>
+    </w:pPr>
+  </w:p>
+</w:hdr>
+</file>
+
+<file path=word/header2.xml><?xml version="1.0" encoding="utf-8"?>
+<w:hdr xmlns:wpc="http://schemas.microsoft.com/office/word/2010/wordprocessingCanvas" xmlns:cx="http://schemas.microsoft.com/office/drawing/2014/chartex" xmlns:cx1="http://schemas.microsoft.com/office/drawing/2015/9/8/chartex" xmlns:cx2="http://schemas.microsoft.com/office/drawing/2015/10/21/chartex" xmlns:cx3="http://schemas.microsoft.com/office/drawing/2016/5/9/chartex" xmlns:cx4="http://schemas.microsoft.com/office/drawing/2016/5/10/chartex" xmlns:cx5="http://schemas.microsoft.com/office/drawing/2016/5/11/chartex" xmlns:cx6="http://schemas.microsoft.com/office/drawing/2016/5/12/chartex" xmlns:cx7="http://schemas.microsoft.com/office/drawing/2016/5/13/chartex" xmlns:cx8="http://schemas.microsoft.com/office/drawing/2016/5/14/chartex" xmlns:mc="http://schemas.openxmlformats.org/markup-compatibility/2006" xmlns:aink="http://schemas.microsoft.com/office/drawing/2016/ink" xmlns:am3d="http://schemas.microsoft.com/office/drawing/2017/model3d" xmlns:o="urn:schemas-microsoft-com:office:office" xmlns:r="http://schemas.openxmlformats.org/officeDocument/2006/relationships" xmlns:m="http://schemas.openxmlformats.org/officeDocument/2006/math" xmlns:v="urn:schemas-microsoft-com:vml" xmlns:wp14="http://schemas.microsoft.com/office/word/2010/wordprocessingDrawing" xmlns:wp="http://schemas.openxmlformats.org/drawingml/2006/wordprocessingDrawing" xmlns:w10="urn:schemas-microsoft-com:office:word" xmlns:w="http://schemas.openxmlformats.org/wordprocessingml/2006/main" xmlns:w14="http://schemas.microsoft.com/office/word/2010/wordml" xmlns:w15="http://schemas.microsoft.com/office/word/2012/wordml" xmlns:w16cex="http://schemas.microsoft.com/office/word/2018/wordml/cex" xmlns:w16cid="http://schemas.microsoft.com/office/word/2016/wordml/cid" xmlns:w16="http://schemas.microsoft.com/office/word/2018/wordml" xmlns:w16sdtdh="http://schemas.microsoft.com/office/word/2020/wordml/sdtdatahash" xmlns:w16se="http://schemas.microsoft.com/office/word/2015/wordml/symex" xmlns:wpg="http://schemas.microsoft.com/office/word/2010/wordprocessingGroup" xmlns:wpi="http://schemas.microsoft.com/office/word/2010/wordprocessingInk" xmlns:wne="http://schemas.microsoft.com/office/word/2006/wordml" xmlns:wps="http://schemas.microsoft.com/office/word/2010/wordprocessingShape" mc:Ignorable="w14 w15 w16se w16cid w16 w16cex w16sdtdh wp14">
+  <w:p>
+    <w:pPr>
+      <w:pStyle w:val="En-tte"/>
+    </w:pPr>
+  </w:p>
+</w:hdr>
+</file>
+
+<file path=word/header3.xml><?xml version="1.0" encoding="utf-8"?>
+<w:hdr xmlns:wpc="http://schemas.microsoft.com/office/word/2010/wordprocessingCanvas" xmlns:cx="http://schemas.microsoft.com/office/drawing/2014/chartex" xmlns:cx1="http://schemas.microsoft.com/office/drawing/2015/9/8/chartex" xmlns:cx2="http://schemas.microsoft.com/office/drawing/2015/10/21/chartex" xmlns:cx3="http://schemas.microsoft.com/office/drawing/2016/5/9/chartex" xmlns:cx4="http://schemas.microsoft.com/office/drawing/2016/5/10/chartex" xmlns:cx5="http://schemas.microsoft.com/office/drawing/2016/5/11/chartex" xmlns:cx6="http://schemas.microsoft.com/office/drawing/2016/5/12/chartex" xmlns:cx7="http://schemas.microsoft.com/office/drawing/2016/5/13/chartex" xmlns:cx8="http://schemas.microsoft.com/office/drawing/2016/5/14/chartex" xmlns:mc="http://schemas.openxmlformats.org/markup-compatibility/2006" xmlns:aink="http://schemas.microsoft.com/office/drawing/2016/ink" xmlns:am3d="http://schemas.microsoft.com/office/drawing/2017/model3d" xmlns:o="urn:schemas-microsoft-com:office:office" xmlns:r="http://schemas.openxmlformats.org/officeDocument/2006/relationships" xmlns:m="http://schemas.openxmlformats.org/officeDocument/2006/math" xmlns:v="urn:schemas-microsoft-com:vml" xmlns:wp14="http://schemas.microsoft.com/office/word/2010/wordprocessingDrawing" xmlns:wp="http://schemas.openxmlformats.org/drawingml/2006/wordprocessingDrawing" xmlns:w10="urn:schemas-microsoft-com:office:word" xmlns:w="http://schemas.openxmlformats.org/wordprocessingml/2006/main" xmlns:w14="http://schemas.microsoft.com/office/word/2010/wordml" xmlns:w15="http://schemas.microsoft.com/office/word/2012/wordml" xmlns:w16cex="http://schemas.microsoft.com/office/word/2018/wordml/cex" xmlns:w16cid="http://schemas.microsoft.com/office/word/2016/wordml/cid" xmlns:w16="http://schemas.microsoft.com/office/word/2018/wordml" xmlns:w16sdtdh="http://schemas.microsoft.com/office/word/2020/wordml/sdtdatahash" xmlns:w16se="http://schemas.microsoft.com/office/word/2015/wordml/symex" xmlns:wpg="http://schemas.microsoft.com/office/word/2010/wordprocessingGroup" xmlns:wpi="http://schemas.microsoft.com/office/word/2010/wordprocessingInk" xmlns:wne="http://schemas.microsoft.com/office/word/2006/wordml" xmlns:wps="http://schemas.microsoft.com/office/word/2010/wordprocessingShape" mc:Ignorable="w14 w15 w16se w16cid w16 w16cex w16sdtdh wp14">
+  <w:p>
+    <w:pPr>
+      <w:pStyle w:val="En-tte"/>
+    </w:pPr>
+  </w:p>
+</w:hdr>
+</file>
+
+<file path=word/header4.xml><?xml version="1.0" encoding="utf-8"?>
 <w:hdr xmlns:wpc="http://schemas.microsoft.com/office/word/2010/wordprocessingCanvas" xmlns:cx="http://schemas.microsoft.com/office/drawing/2014/chartex" xmlns:cx1="http://schemas.microsoft.com/office/drawing/2015/9/8/chartex" xmlns:cx2="http://schemas.microsoft.com/office/drawing/2015/10/21/chartex" xmlns:cx3="http://schemas.microsoft.com/office/drawing/2016/5/9/chartex" xmlns:cx4="http://schemas.microsoft.com/office/drawing/2016/5/10/chartex" xmlns:cx5="http://schemas.microsoft.com/office/drawing/2016/5/11/chartex" xmlns:cx6="http://schemas.microsoft.com/office/drawing/2016/5/12/chartex" xmlns:cx7="http://schemas.microsoft.com/office/drawing/2016/5/13/chartex" xmlns:cx8="http://schemas.microsoft.com/office/drawing/2016/5/14/chartex" xmlns:mc="http://schemas.openxmlformats.org/markup-compatibility/2006" xmlns:aink="http://schemas.microsoft.com/office/drawing/2016/ink" xmlns:am3d="http://schemas.microsoft.com/office/drawing/2017/model3d" xmlns:o="urn:schemas-microsoft-com:office:office" xmlns:r="http://schemas.openxmlformats.org/officeDocument/2006/relationships" xmlns:m="http://schemas.openxmlformats.org/officeDocument/2006/math" xmlns:v="urn:schemas-microsoft-com:vml" xmlns:wp14="http://schemas.microsoft.com/office/word/2010/wordprocessingDrawing" xmlns:wp="http://schemas.openxmlformats.org/drawingml/2006/wordprocessingDrawing" xmlns:w10="urn:schemas-microsoft-com:office:word" xmlns:w="http://schemas.openxmlformats.org/wordprocessingml/2006/main" xmlns:w14="http://schemas.microsoft.com/office/word/2010/wordml" xmlns:w15="http://schemas.microsoft.com/office/word/2012/wordml" xmlns:w16cex="http://schemas.microsoft.com/office/word/2018/wordml/cex" xmlns:w16cid="http://schemas.microsoft.com/office/word/2016/wordml/cid" xmlns:w16="http://schemas.microsoft.com/office/word/2018/wordml" xmlns:w16sdtdh="http://schemas.microsoft.com/office/word/2020/wordml/sdtdatahash" xmlns:w16se="http://schemas.microsoft.com/office/word/2015/wordml/symex" xmlns:wpg="http://schemas.microsoft.com/office/word/2010/wordprocessingGroup" xmlns:wpi="http://schemas.microsoft.com/office/word/2010/wordprocessingInk" xmlns:wne="http://schemas.microsoft.com/office/word/2006/wordml" xmlns:wps="http://schemas.microsoft.com/office/word/2010/wordprocessingShape" mc:Ignorable="w14 w15 w16se w16cid w16 w16cex w16sdtdh wp14">
   <w:p>
     <w:pPr>
@@ -3283,7 +3431,7 @@
           <wp:extent cx="1828800" cy="561975"/>
           <wp:effectExtent l="0" t="0" r="0" b="0"/>
           <wp:wrapNone/>
-          <wp:docPr id="93" name="image1.png"/>
+          <wp:docPr id="10" name="image1.png"/>
           <wp:cNvGraphicFramePr>
             <a:graphicFrameLocks xmlns:a="http://schemas.openxmlformats.org/drawingml/2006/main" noChangeAspect="1"/>
           </wp:cNvGraphicFramePr>
@@ -3588,6 +3736,7 @@
     <w:lsdException w:name="HTML Sample" w:semiHidden="1" w:unhideWhenUsed="1"/>
     <w:lsdException w:name="HTML Typewriter" w:semiHidden="1" w:unhideWhenUsed="1"/>
     <w:lsdException w:name="HTML Variable" w:semiHidden="1" w:unhideWhenUsed="1"/>
+    <w:lsdException w:name="Normal Table" w:semiHidden="1" w:unhideWhenUsed="1"/>
     <w:lsdException w:name="annotation subject" w:semiHidden="1" w:unhideWhenUsed="1"/>
     <w:lsdException w:name="No List" w:semiHidden="1" w:unhideWhenUsed="1"/>
     <w:lsdException w:name="Outline List 1" w:semiHidden="1" w:unhideWhenUsed="1"/>
@@ -3634,8 +3783,10 @@
     <w:lsdException w:name="Table Subtle 2" w:semiHidden="1" w:unhideWhenUsed="1"/>
     <w:lsdException w:name="Table Web 1" w:semiHidden="1" w:unhideWhenUsed="1"/>
     <w:lsdException w:name="Table Web 2" w:semiHidden="1" w:unhideWhenUsed="1"/>
+    <w:lsdException w:name="Table Web 3" w:semiHidden="1" w:unhideWhenUsed="1"/>
     <w:lsdException w:name="Balloon Text" w:semiHidden="1" w:unhideWhenUsed="1"/>
     <w:lsdException w:name="Table Grid" w:uiPriority="39"/>
+    <w:lsdException w:name="Table Theme" w:semiHidden="1" w:unhideWhenUsed="1"/>
     <w:lsdException w:name="Placeholder Text" w:semiHidden="1"/>
     <w:lsdException w:name="No Spacing" w:uiPriority="1" w:qFormat="1"/>
     <w:lsdException w:name="Light Shading" w:uiPriority="60"/>
@@ -4440,4 +4591,16 @@
     </a:ext>
   </a:extLst>
 </a:theme>
+</file>
+
+<file path=customXml/item1.xml><?xml version="1.0" encoding="utf-8"?>
+<b:Sources xmlns:b="http://schemas.openxmlformats.org/officeDocument/2006/bibliography" xmlns="http://schemas.openxmlformats.org/officeDocument/2006/bibliography" SelectedStyle="\APASixthEditionOfficeOnline.xsl" StyleName="APA" Version="6"/>
+</file>
+
+<file path=customXml/itemProps1.xml><?xml version="1.0" encoding="utf-8"?>
+<ds:datastoreItem xmlns:ds="http://schemas.openxmlformats.org/officeDocument/2006/customXml" ds:itemID="{AC9814C0-721F-446F-AC63-59AC1C325932}">
+  <ds:schemaRefs>
+    <ds:schemaRef ds:uri="http://schemas.openxmlformats.org/officeDocument/2006/bibliography"/>
+  </ds:schemaRefs>
+</ds:datastoreItem>
 </file>
</xml_diff>